<commit_message>
add nama bu heli di ttd
</commit_message>
<xml_diff>
--- a/templates/bon.docx
+++ b/templates/bon.docx
@@ -1,10 +1,10 @@
 
 <file path=word/document.xml><?xml version="1.0" encoding="utf-8"?>
-<w:document xmlns:wpc="http://schemas.microsoft.com/office/word/2010/wordprocessingCanvas" xmlns:cx="http://schemas.microsoft.com/office/drawing/2014/chartex" xmlns:cx1="http://schemas.microsoft.com/office/drawing/2015/9/8/chartex" xmlns:cx2="http://schemas.microsoft.com/office/drawing/2015/10/21/chartex" xmlns:cx3="http://schemas.microsoft.com/office/drawing/2016/5/9/chartex" xmlns:cx4="http://schemas.microsoft.com/office/drawing/2016/5/10/chartex" xmlns:cx5="http://schemas.microsoft.com/office/drawing/2016/5/11/chartex" xmlns:cx6="http://schemas.microsoft.com/office/drawing/2016/5/12/chartex" xmlns:cx7="http://schemas.microsoft.com/office/drawing/2016/5/13/chartex" xmlns:cx8="http://schemas.microsoft.com/office/drawing/2016/5/14/chartex" xmlns:mc="http://schemas.openxmlformats.org/markup-compatibility/2006" xmlns:aink="http://schemas.microsoft.com/office/drawing/2016/ink" xmlns:am3d="http://schemas.microsoft.com/office/drawing/2017/model3d" xmlns:o="urn:schemas-microsoft-com:office:office" xmlns:r="http://schemas.openxmlformats.org/officeDocument/2006/relationships" xmlns:m="http://schemas.openxmlformats.org/officeDocument/2006/math" xmlns:v="urn:schemas-microsoft-com:vml" xmlns:wp14="http://schemas.microsoft.com/office/word/2010/wordprocessingDrawing" xmlns:wp="http://schemas.openxmlformats.org/drawingml/2006/wordprocessingDrawing" xmlns:w10="urn:schemas-microsoft-com:office:word" xmlns:w="http://schemas.openxmlformats.org/wordprocessingml/2006/main" xmlns:w14="http://schemas.microsoft.com/office/word/2010/wordml" xmlns:w15="http://schemas.microsoft.com/office/word/2012/wordml" xmlns:w16cex="http://schemas.microsoft.com/office/word/2018/wordml/cex" xmlns:w16cid="http://schemas.microsoft.com/office/word/2016/wordml/cid" xmlns:w16="http://schemas.microsoft.com/office/word/2018/wordml" xmlns:w16sdtdh="http://schemas.microsoft.com/office/word/2020/wordml/sdtdatahash" xmlns:w16se="http://schemas.microsoft.com/office/word/2015/wordml/symex" xmlns:wpg="http://schemas.microsoft.com/office/word/2010/wordprocessingGroup" xmlns:wpi="http://schemas.microsoft.com/office/word/2010/wordprocessingInk" xmlns:wne="http://schemas.microsoft.com/office/word/2006/wordml" xmlns:wps="http://schemas.microsoft.com/office/word/2010/wordprocessingShape" mc:Ignorable="w14 w15 w16se w16cid w16 w16cex w16sdtdh wp14">
+<w:document xmlns:wpc="http://schemas.microsoft.com/office/word/2010/wordprocessingCanvas" xmlns:cx="http://schemas.microsoft.com/office/drawing/2014/chartex" xmlns:cx1="http://schemas.microsoft.com/office/drawing/2015/9/8/chartex" xmlns:cx2="http://schemas.microsoft.com/office/drawing/2015/10/21/chartex" xmlns:cx3="http://schemas.microsoft.com/office/drawing/2016/5/9/chartex" xmlns:cx4="http://schemas.microsoft.com/office/drawing/2016/5/10/chartex" xmlns:cx5="http://schemas.microsoft.com/office/drawing/2016/5/11/chartex" xmlns:cx6="http://schemas.microsoft.com/office/drawing/2016/5/12/chartex" xmlns:cx7="http://schemas.microsoft.com/office/drawing/2016/5/13/chartex" xmlns:cx8="http://schemas.microsoft.com/office/drawing/2016/5/14/chartex" xmlns:mc="http://schemas.openxmlformats.org/markup-compatibility/2006" xmlns:aink="http://schemas.microsoft.com/office/drawing/2016/ink" xmlns:am3d="http://schemas.microsoft.com/office/drawing/2017/model3d" xmlns:o="urn:schemas-microsoft-com:office:office" xmlns:oel="http://schemas.microsoft.com/office/2019/extlst" xmlns:r="http://schemas.openxmlformats.org/officeDocument/2006/relationships" xmlns:m="http://schemas.openxmlformats.org/officeDocument/2006/math" xmlns:v="urn:schemas-microsoft-com:vml" xmlns:wp14="http://schemas.microsoft.com/office/word/2010/wordprocessingDrawing" xmlns:wp="http://schemas.openxmlformats.org/drawingml/2006/wordprocessingDrawing" xmlns:w10="urn:schemas-microsoft-com:office:word" xmlns:w="http://schemas.openxmlformats.org/wordprocessingml/2006/main" xmlns:w14="http://schemas.microsoft.com/office/word/2010/wordml" xmlns:w15="http://schemas.microsoft.com/office/word/2012/wordml" xmlns:w16cex="http://schemas.microsoft.com/office/word/2018/wordml/cex" xmlns:w16cid="http://schemas.microsoft.com/office/word/2016/wordml/cid" xmlns:w16="http://schemas.microsoft.com/office/word/2018/wordml" xmlns:w16sdtdh="http://schemas.microsoft.com/office/word/2020/wordml/sdtdatahash" xmlns:w16se="http://schemas.microsoft.com/office/word/2015/wordml/symex" xmlns:wpg="http://schemas.microsoft.com/office/word/2010/wordprocessingGroup" xmlns:wpi="http://schemas.microsoft.com/office/word/2010/wordprocessingInk" xmlns:wne="http://schemas.microsoft.com/office/word/2006/wordml" xmlns:wps="http://schemas.microsoft.com/office/word/2010/wordprocessingShape" mc:Ignorable="w14 w15 w16se w16cid w16 w16cex w16sdtdh wp14">
   <w:body>
     <w:p>
       <w:pPr>
-        <w:pStyle w:val="Judul"/>
+        <w:pStyle w:val="Title"/>
         <w:tabs>
           <w:tab w:val="left" w:pos="3327"/>
           <w:tab w:val="left" w:pos="8653"/>
@@ -35,7 +35,7 @@
         <mc:AlternateContent>
           <mc:Choice Requires="wps">
             <w:drawing>
-              <wp:anchor distT="0" distB="0" distL="0" distR="0" simplePos="0" relativeHeight="15729152" behindDoc="0" locked="0" layoutInCell="1" allowOverlap="1">
+              <wp:anchor distT="0" distB="0" distL="0" distR="0" simplePos="0" relativeHeight="15729152" behindDoc="0" locked="0" layoutInCell="1" allowOverlap="1" wp14:anchorId="1D6829FD" wp14:editId="401FA321">
                 <wp:simplePos x="0" y="0"/>
                 <wp:positionH relativeFrom="page">
                   <wp:posOffset>758952</wp:posOffset>
@@ -152,7 +152,7 @@
               </wp:anchor>
             </w:drawing>
           </mc:Choice>
-          <mc:Fallback xmlns:pic="http://schemas.openxmlformats.org/drawingml/2006/picture" xmlns:a="http://schemas.openxmlformats.org/drawingml/2006/main" xmlns:ve="http://schemas.openxmlformats.org/markup-compatibility/2006">
+          <mc:Fallback xmlns:ve="http://schemas.openxmlformats.org/markup-compatibility/2006" xmlns:a="http://schemas.openxmlformats.org/drawingml/2006/main" xmlns:pic="http://schemas.openxmlformats.org/drawingml/2006/picture">
             <w:pict>
               <v:shape style="position:absolute;margin-left:59.760002pt;margin-top:60.059975pt;width:97.5pt;height:238.6pt;mso-position-horizontal-relative:page;mso-position-vertical-relative:page;z-index:15729152" id="docshape1" coordorigin="1195,1201" coordsize="1950,4772" path="m1217,1201l1195,1201,1195,5973,1217,5973,1217,1201xm3144,5951l3144,5951,3144,1223,3123,1223,3123,5951,1217,5951,1217,5973,3123,5973,3144,5973,3144,5973,3144,5951xm3144,1201l1217,1201,1217,1223,3144,1223,3144,1201xe" filled="true" fillcolor="#000000" stroked="false">
                 <v:path arrowok="t"/>
@@ -175,7 +175,7 @@
         <mc:AlternateContent>
           <mc:Choice Requires="wps">
             <w:drawing>
-              <wp:inline distT="0" distB="0" distL="0" distR="0">
+              <wp:inline distT="0" distB="0" distL="0" distR="0" wp14:anchorId="18C20920" wp14:editId="66E4C5D2">
                 <wp:extent cx="978535" cy="147320"/>
                 <wp:effectExtent l="0" t="0" r="0" b="0"/>
                 <wp:docPr id="2" name="Textbox 2"/>
@@ -201,7 +201,7 @@
                         <w:txbxContent>
                           <w:tbl>
                             <w:tblPr>
-                              <w:tblStyle w:val="TableNormal"/>
+                              <w:tblStyle w:val="TableNormal1"/>
                               <w:tblW w:w="0" w:type="auto"/>
                               <w:tblInd w:w="7" w:type="dxa"/>
                               <w:tblLayout w:type="fixed"/>
@@ -320,16 +320,16 @@
           </mc:Choice>
           <mc:Fallback>
             <w:pict>
-              <v:shapetype id="_x0000_t202" coordsize="21600,21600" o:spt="202" path="m,l,21600r21600,l21600,xe">
+              <v:shapetype w14:anchorId="18C20920" id="_x0000_t202" coordsize="21600,21600" o:spt="202" path="m,l,21600r21600,l21600,xe">
                 <v:stroke joinstyle="miter"/>
                 <v:path gradientshapeok="t" o:connecttype="rect"/>
               </v:shapetype>
-              <v:shape id="Textbox 2" o:spid="_x0000_s1026" type="#_x0000_t202" style="width:77.05pt;height:11.6pt;visibility:visible;mso-wrap-style:square;mso-left-percent:-10001;mso-top-percent:-10001;mso-position-horizontal:absolute;mso-position-horizontal-relative:char;mso-position-vertical:absolute;mso-position-vertical-relative:line;mso-left-percent:-10001;mso-top-percent:-10001;v-text-anchor:top" o:gfxdata="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" filled="f" stroked="f">
+              <v:shape id="Textbox 2" o:spid="_x0000_s1026" type="#_x0000_t202" style="width:77.05pt;height:11.6pt;visibility:visible;mso-wrap-style:square;mso-left-percent:-10001;mso-top-percent:-10001;mso-position-horizontal:absolute;mso-position-horizontal-relative:char;mso-position-vertical:absolute;mso-position-vertical-relative:line;mso-left-percent:-10001;mso-top-percent:-10001;v-text-anchor:top" o:gfxdata="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" filled="f" stroked="f">
                 <v:textbox inset="0,0,0,0">
                   <w:txbxContent>
                     <w:tbl>
                       <w:tblPr>
-                        <w:tblStyle w:val="TableNormal"/>
+                        <w:tblStyle w:val="TableNormal1"/>
                         <w:tblW w:w="0" w:type="auto"/>
                         <w:tblInd w:w="7" w:type="dxa"/>
                         <w:tblLayout w:type="fixed"/>
@@ -464,7 +464,7 @@
         <mc:AlternateContent>
           <mc:Choice Requires="wps">
             <w:drawing>
-              <wp:inline distT="0" distB="0" distL="0" distR="0">
+              <wp:inline distT="0" distB="0" distL="0" distR="0" wp14:anchorId="71860824" wp14:editId="3DF33AC6">
                 <wp:extent cx="2476500" cy="588010"/>
                 <wp:effectExtent l="0" t="0" r="0" b="0"/>
                 <wp:docPr id="3" name="Textbox 3"/>
@@ -490,7 +490,7 @@
                         <w:txbxContent>
                           <w:tbl>
                             <w:tblPr>
-                              <w:tblStyle w:val="TableNormal"/>
+                              <w:tblStyle w:val="TableNormal1"/>
                               <w:tblW w:w="0" w:type="auto"/>
                               <w:tblInd w:w="7" w:type="dxa"/>
                               <w:tblLayout w:type="fixed"/>
@@ -577,12 +577,12 @@
           </mc:Choice>
           <mc:Fallback>
             <w:pict>
-              <v:shape id="Textbox 3" o:spid="_x0000_s1027" type="#_x0000_t202" style="width:195pt;height:46.3pt;visibility:visible;mso-wrap-style:square;mso-left-percent:-10001;mso-top-percent:-10001;mso-position-horizontal:absolute;mso-position-horizontal-relative:char;mso-position-vertical:absolute;mso-position-vertical-relative:line;mso-left-percent:-10001;mso-top-percent:-10001;v-text-anchor:top" o:gfxdata="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" filled="f" stroked="f">
+              <v:shape w14:anchorId="71860824" id="Textbox 3" o:spid="_x0000_s1027" type="#_x0000_t202" style="width:195pt;height:46.3pt;visibility:visible;mso-wrap-style:square;mso-left-percent:-10001;mso-top-percent:-10001;mso-position-horizontal:absolute;mso-position-horizontal-relative:char;mso-position-vertical:absolute;mso-position-vertical-relative:line;mso-left-percent:-10001;mso-top-percent:-10001;v-text-anchor:top" o:gfxdata="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" filled="f" stroked="f">
                 <v:textbox inset="0,0,0,0">
                   <w:txbxContent>
                     <w:tbl>
                       <w:tblPr>
-                        <w:tblStyle w:val="TableNormal"/>
+                        <w:tblStyle w:val="TableNormal1"/>
                         <w:tblW w:w="0" w:type="auto"/>
                         <w:tblInd w:w="7" w:type="dxa"/>
                         <w:tblLayout w:type="fixed"/>
@@ -683,7 +683,7 @@
           <w:sz w:val="20"/>
         </w:rPr>
         <w:drawing>
-          <wp:inline distT="0" distB="0" distL="0" distR="0">
+          <wp:inline distT="0" distB="0" distL="0" distR="0" wp14:anchorId="372294C6" wp14:editId="44B23769">
             <wp:extent cx="365971" cy="361188"/>
             <wp:effectExtent l="0" t="0" r="0" b="0"/>
             <wp:docPr id="4" name="Image 4"/>
@@ -730,7 +730,7 @@
     </w:p>
     <w:tbl>
       <w:tblPr>
-        <w:tblStyle w:val="TableNormal"/>
+        <w:tblStyle w:val="TableNormal1"/>
         <w:tblW w:w="0" w:type="auto"/>
         <w:tblInd w:w="3164" w:type="dxa"/>
         <w:tblLayout w:type="fixed"/>
@@ -899,7 +899,7 @@
     </w:p>
     <w:tbl>
       <w:tblPr>
-        <w:tblStyle w:val="TableNormal"/>
+        <w:tblStyle w:val="TableNormal1"/>
         <w:tblW w:w="0" w:type="auto"/>
         <w:tblInd w:w="895" w:type="dxa"/>
         <w:tblLayout w:type="fixed"/>
@@ -976,7 +976,7 @@
     </w:tbl>
     <w:p>
       <w:pPr>
-        <w:pStyle w:val="Judul"/>
+        <w:pStyle w:val="Title"/>
         <w:tabs>
           <w:tab w:val="left" w:pos="2978"/>
         </w:tabs>
@@ -996,7 +996,7 @@
         <mc:AlternateContent>
           <mc:Choice Requires="wpg">
             <w:drawing>
-              <wp:anchor distT="0" distB="0" distL="0" distR="0" simplePos="0" relativeHeight="487532032" behindDoc="1" locked="0" layoutInCell="1" allowOverlap="1">
+              <wp:anchor distT="0" distB="0" distL="0" distR="0" simplePos="0" relativeHeight="487532032" behindDoc="1" locked="0" layoutInCell="1" allowOverlap="1" wp14:anchorId="04049BED" wp14:editId="3FDE9256">
                 <wp:simplePos x="0" y="0"/>
                 <wp:positionH relativeFrom="page">
                   <wp:posOffset>2100326</wp:posOffset>
@@ -1871,12 +1871,58 @@
       </w:r>
       <w:r>
         <w:rPr>
-          <w:b w:val="0"/>
+          <w:rFonts w:ascii="Calibri" w:hAnsi="Calibri" w:cs="Calibri"/>
           <w:i w:val="0"/>
-          <w:sz w:val="20"/>
-        </w:rPr>
-        <w:tab/>
+          <w:iCs w:val="0"/>
+        </w:rPr>
+        <w:t xml:space="preserve">Dr. </w:t>
       </w:r>
+      <w:proofErr w:type="spellStart"/>
+      <w:r>
+        <w:rPr>
+          <w:rFonts w:ascii="Calibri" w:hAnsi="Calibri" w:cs="Calibri"/>
+          <w:i w:val="0"/>
+          <w:iCs w:val="0"/>
+        </w:rPr>
+        <w:t>Heli</w:t>
+      </w:r>
+      <w:proofErr w:type="spellEnd"/>
+      <w:r>
+        <w:rPr>
+          <w:rFonts w:ascii="Calibri" w:hAnsi="Calibri" w:cs="Calibri"/>
+          <w:i w:val="0"/>
+          <w:iCs w:val="0"/>
+        </w:rPr>
+        <w:t xml:space="preserve"> Siti </w:t>
+      </w:r>
+      <w:proofErr w:type="spellStart"/>
+      <w:r>
+        <w:rPr>
+          <w:rFonts w:ascii="Calibri" w:hAnsi="Calibri" w:cs="Calibri"/>
+          <w:i w:val="0"/>
+          <w:iCs w:val="0"/>
+        </w:rPr>
+        <w:t>Halimatul</w:t>
+      </w:r>
+      <w:proofErr w:type="spellEnd"/>
+      <w:r>
+        <w:rPr>
+          <w:rFonts w:ascii="Calibri" w:hAnsi="Calibri" w:cs="Calibri"/>
+          <w:i w:val="0"/>
+          <w:iCs w:val="0"/>
+        </w:rPr>
+        <w:t xml:space="preserve"> M., </w:t>
+      </w:r>
+      <w:proofErr w:type="spellStart"/>
+      <w:r>
+        <w:rPr>
+          <w:rFonts w:ascii="Calibri" w:hAnsi="Calibri" w:cs="Calibri"/>
+          <w:i w:val="0"/>
+          <w:iCs w:val="0"/>
+        </w:rPr>
+        <w:t>M.Si</w:t>
+      </w:r>
+      <w:proofErr w:type="spellEnd"/>
       <w:r>
         <w:rPr>
           <w:b w:val="0"/>
@@ -2301,13 +2347,13 @@
       <w:lang w:val="ms"/>
     </w:rPr>
   </w:style>
-  <w:style w:type="character" w:default="1" w:styleId="FontParagrafDefault">
+  <w:style w:type="character" w:default="1" w:styleId="DefaultParagraphFont">
     <w:name w:val="Default Paragraph Font"/>
     <w:uiPriority w:val="1"/>
     <w:semiHidden/>
     <w:unhideWhenUsed/>
   </w:style>
-  <w:style w:type="table" w:default="1" w:styleId="TabelNormal">
+  <w:style w:type="table" w:default="1" w:styleId="TableNormal">
     <w:name w:val="Normal Table"/>
     <w:uiPriority w:val="99"/>
     <w:semiHidden/>
@@ -2322,14 +2368,14 @@
       </w:tblCellMar>
     </w:tblPr>
   </w:style>
-  <w:style w:type="numbering" w:default="1" w:styleId="TidakAdaDaftar">
+  <w:style w:type="numbering" w:default="1" w:styleId="NoList">
     <w:name w:val="No List"/>
     <w:uiPriority w:val="99"/>
     <w:semiHidden/>
     <w:unhideWhenUsed/>
   </w:style>
-  <w:style w:type="table" w:customStyle="1" w:styleId="TableNormal">
-    <w:name w:val="Table Normal"/>
+  <w:style w:type="table" w:customStyle="1" w:styleId="TableNormal1">
+    <w:name w:val="Table Normal1"/>
     <w:uiPriority w:val="2"/>
     <w:semiHidden/>
     <w:unhideWhenUsed/>
@@ -2344,7 +2390,7 @@
       </w:tblCellMar>
     </w:tblPr>
   </w:style>
-  <w:style w:type="paragraph" w:styleId="Judul">
+  <w:style w:type="paragraph" w:styleId="Title">
     <w:name w:val="Title"/>
     <w:basedOn w:val="Normal"/>
     <w:uiPriority w:val="10"/>
@@ -2357,7 +2403,7 @@
       <w:iCs/>
     </w:rPr>
   </w:style>
-  <w:style w:type="paragraph" w:styleId="DaftarParagraf">
+  <w:style w:type="paragraph" w:styleId="ListParagraph">
     <w:name w:val="List Paragraph"/>
     <w:basedOn w:val="Normal"/>
     <w:uiPriority w:val="1"/>

</xml_diff>

<commit_message>
remove logo lki on header
</commit_message>
<xml_diff>
--- a/templates/bon.docx
+++ b/templates/bon.docx
@@ -22,18 +22,18 @@
           <w:noProof/>
         </w:rPr>
         <w:drawing>
-          <wp:anchor distT="0" distB="0" distL="114300" distR="114300" simplePos="0" relativeHeight="487538176" behindDoc="0" locked="0" layoutInCell="1" allowOverlap="1" wp14:anchorId="32CCADD5" wp14:editId="5AC0F74C">
+          <wp:anchor distT="0" distB="0" distL="114300" distR="114300" simplePos="0" relativeHeight="487561728" behindDoc="0" locked="0" layoutInCell="1" allowOverlap="1" wp14:anchorId="5C8E4E5B" wp14:editId="29479E33">
             <wp:simplePos x="0" y="0"/>
             <wp:positionH relativeFrom="column">
-              <wp:posOffset>8907145</wp:posOffset>
+              <wp:posOffset>5512435</wp:posOffset>
             </wp:positionH>
             <wp:positionV relativeFrom="paragraph">
-              <wp:posOffset>-685507</wp:posOffset>
+              <wp:posOffset>-686855</wp:posOffset>
             </wp:positionV>
             <wp:extent cx="3389121" cy="2391410"/>
             <wp:effectExtent l="0" t="0" r="1905" b="0"/>
             <wp:wrapNone/>
-            <wp:docPr id="691711675" name="Image 6"/>
+            <wp:docPr id="1711248716" name="Image 6"/>
             <wp:cNvGraphicFramePr/>
             <a:graphic xmlns:a="http://schemas.openxmlformats.org/drawingml/2006/main">
               <a:graphicData uri="http://schemas.openxmlformats.org/drawingml/2006/picture">
@@ -84,142 +84,16 @@
         <w:rPr>
           <w:noProof/>
         </w:rPr>
-        <w:drawing>
-          <wp:anchor distT="0" distB="0" distL="114300" distR="114300" simplePos="0" relativeHeight="487536128" behindDoc="0" locked="0" layoutInCell="1" allowOverlap="1" wp14:anchorId="050A804A" wp14:editId="3264A955">
-            <wp:simplePos x="0" y="0"/>
-            <wp:positionH relativeFrom="column">
-              <wp:posOffset>5522937</wp:posOffset>
-            </wp:positionH>
-            <wp:positionV relativeFrom="paragraph">
-              <wp:posOffset>-690958</wp:posOffset>
-            </wp:positionV>
-            <wp:extent cx="3389121" cy="2391410"/>
-            <wp:effectExtent l="0" t="0" r="1905" b="0"/>
-            <wp:wrapNone/>
-            <wp:docPr id="301239632" name="Image 6"/>
-            <wp:cNvGraphicFramePr/>
-            <a:graphic xmlns:a="http://schemas.openxmlformats.org/drawingml/2006/main">
-              <a:graphicData uri="http://schemas.openxmlformats.org/drawingml/2006/picture">
-                <pic:pic xmlns:pic="http://schemas.openxmlformats.org/drawingml/2006/picture">
-                  <pic:nvPicPr>
-                    <pic:cNvPr id="6" name="Image 6"/>
-                    <pic:cNvPicPr/>
-                  </pic:nvPicPr>
-                  <pic:blipFill rotWithShape="1">
-                    <a:blip r:embed="rId4" cstate="print">
-                      <a:alphaModFix amt="20000"/>
-                      <a:extLst>
-                        <a:ext uri="{28A0092B-C50C-407E-A947-70E740481C1C}">
-                          <a14:useLocalDpi xmlns:a14="http://schemas.microsoft.com/office/drawing/2010/main" val="0"/>
-                        </a:ext>
-                      </a:extLst>
-                    </a:blip>
-                    <a:srcRect l="6772"/>
-                    <a:stretch/>
-                  </pic:blipFill>
-                  <pic:spPr bwMode="auto">
-                    <a:xfrm>
-                      <a:off x="0" y="0"/>
-                      <a:ext cx="3389121" cy="2391410"/>
-                    </a:xfrm>
-                    <a:prstGeom prst="rect">
-                      <a:avLst/>
-                    </a:prstGeom>
-                    <a:ln>
-                      <a:noFill/>
-                    </a:ln>
-                    <a:extLst>
-                      <a:ext uri="{53640926-AAD7-44D8-BBD7-CCE9431645EC}">
-                        <a14:shadowObscured xmlns:a14="http://schemas.microsoft.com/office/drawing/2010/main"/>
-                      </a:ext>
-                    </a:extLst>
-                  </pic:spPr>
-                </pic:pic>
-              </a:graphicData>
-            </a:graphic>
-            <wp14:sizeRelH relativeFrom="margin">
-              <wp14:pctWidth>0</wp14:pctWidth>
-            </wp14:sizeRelH>
-          </wp:anchor>
-        </w:drawing>
-      </w:r>
-      <w:r>
-        <w:rPr>
-          <w:noProof/>
-        </w:rPr>
-        <w:drawing>
-          <wp:anchor distT="0" distB="0" distL="114300" distR="114300" simplePos="0" relativeHeight="487534080" behindDoc="0" locked="0" layoutInCell="1" allowOverlap="1" wp14:anchorId="7ECD4E8F" wp14:editId="3B186843">
-            <wp:simplePos x="0" y="0"/>
-            <wp:positionH relativeFrom="column">
-              <wp:posOffset>2136037</wp:posOffset>
-            </wp:positionH>
-            <wp:positionV relativeFrom="paragraph">
-              <wp:posOffset>-686513</wp:posOffset>
-            </wp:positionV>
-            <wp:extent cx="3389121" cy="2391410"/>
-            <wp:effectExtent l="0" t="0" r="1905" b="0"/>
-            <wp:wrapNone/>
-            <wp:docPr id="365560425" name="Image 6"/>
-            <wp:cNvGraphicFramePr/>
-            <a:graphic xmlns:a="http://schemas.openxmlformats.org/drawingml/2006/main">
-              <a:graphicData uri="http://schemas.openxmlformats.org/drawingml/2006/picture">
-                <pic:pic xmlns:pic="http://schemas.openxmlformats.org/drawingml/2006/picture">
-                  <pic:nvPicPr>
-                    <pic:cNvPr id="6" name="Image 6"/>
-                    <pic:cNvPicPr/>
-                  </pic:nvPicPr>
-                  <pic:blipFill rotWithShape="1">
-                    <a:blip r:embed="rId4" cstate="print">
-                      <a:alphaModFix amt="20000"/>
-                      <a:extLst>
-                        <a:ext uri="{28A0092B-C50C-407E-A947-70E740481C1C}">
-                          <a14:useLocalDpi xmlns:a14="http://schemas.microsoft.com/office/drawing/2010/main" val="0"/>
-                        </a:ext>
-                      </a:extLst>
-                    </a:blip>
-                    <a:srcRect l="6772"/>
-                    <a:stretch/>
-                  </pic:blipFill>
-                  <pic:spPr bwMode="auto">
-                    <a:xfrm>
-                      <a:off x="0" y="0"/>
-                      <a:ext cx="3389121" cy="2391410"/>
-                    </a:xfrm>
-                    <a:prstGeom prst="rect">
-                      <a:avLst/>
-                    </a:prstGeom>
-                    <a:ln>
-                      <a:noFill/>
-                    </a:ln>
-                    <a:extLst>
-                      <a:ext uri="{53640926-AAD7-44D8-BBD7-CCE9431645EC}">
-                        <a14:shadowObscured xmlns:a14="http://schemas.microsoft.com/office/drawing/2010/main"/>
-                      </a:ext>
-                    </a:extLst>
-                  </pic:spPr>
-                </pic:pic>
-              </a:graphicData>
-            </a:graphic>
-            <wp14:sizeRelH relativeFrom="margin">
-              <wp14:pctWidth>0</wp14:pctWidth>
-            </wp14:sizeRelH>
-          </wp:anchor>
-        </w:drawing>
-      </w:r>
-      <w:r>
-        <w:rPr>
-          <w:noProof/>
-        </w:rPr>
         <mc:AlternateContent>
           <mc:Choice Requires="wpg">
             <w:drawing>
-              <wp:anchor distT="0" distB="0" distL="0" distR="0" simplePos="0" relativeHeight="487532032" behindDoc="1" locked="0" layoutInCell="1" allowOverlap="1" wp14:anchorId="04049BED" wp14:editId="4DDF9CD4">
+              <wp:anchor distT="0" distB="0" distL="0" distR="0" simplePos="0" relativeHeight="487532032" behindDoc="1" locked="0" layoutInCell="1" allowOverlap="1" wp14:anchorId="04049BED" wp14:editId="2AD7AAF3">
                 <wp:simplePos x="0" y="0"/>
                 <wp:positionH relativeFrom="page">
-                  <wp:posOffset>34925</wp:posOffset>
+                  <wp:posOffset>32385</wp:posOffset>
                 </wp:positionH>
                 <wp:positionV relativeFrom="paragraph">
-                  <wp:posOffset>-688340</wp:posOffset>
+                  <wp:posOffset>-687070</wp:posOffset>
                 </wp:positionV>
                 <wp:extent cx="9855200" cy="3506470"/>
                 <wp:effectExtent l="0" t="0" r="0" b="0"/>
@@ -408,44 +282,6 @@
                           </a:prstGeom>
                         </pic:spPr>
                       </pic:pic>
-                      <wps:wsp>
-                        <wps:cNvPr id="9" name="Textbox 9"/>
-                        <wps:cNvSpPr txBox="1"/>
-                        <wps:spPr>
-                          <a:xfrm>
-                            <a:off x="5305044" y="0"/>
-                            <a:ext cx="1444625" cy="483234"/>
-                          </a:xfrm>
-                          <a:prstGeom prst="rect">
-                            <a:avLst/>
-                          </a:prstGeom>
-                        </wps:spPr>
-                        <wps:txbx>
-                          <w:txbxContent>
-                            <w:p>
-                              <w:pPr>
-                                <w:spacing w:line="755" w:lineRule="exact"/>
-                                <w:rPr>
-                                  <w:rFonts w:ascii="Times New Roman"/>
-                                  <w:sz w:val="52"/>
-                                  <w:szCs w:val="52"/>
-                                </w:rPr>
-                              </w:pPr>
-                              <w:r>
-                                <w:rPr>
-                                  <w:spacing w:val="-21"/>
-                                  <w:sz w:val="68"/>
-                                  <w:u w:val="double"/>
-                                </w:rPr>
-                                <w:t>LKI UPI</w:t>
-                              </w:r>
-                            </w:p>
-                          </w:txbxContent>
-                        </wps:txbx>
-                        <wps:bodyPr wrap="square" lIns="0" tIns="0" rIns="0" bIns="0" rtlCol="0">
-                          <a:noAutofit/>
-                        </wps:bodyPr>
-                      </wps:wsp>
                       <wps:wsp>
                         <wps:cNvPr id="10" name="Textbox 10"/>
                         <wps:cNvSpPr txBox="1"/>
@@ -798,7 +634,7 @@
           </mc:Choice>
           <mc:Fallback>
             <w:pict>
-              <v:group w14:anchorId="04049BED" id="Group 5" o:spid="_x0000_s1026" style="position:absolute;left:0;text-align:left;margin-left:2.75pt;margin-top:-54.2pt;width:776pt;height:276.1pt;z-index:-15784448;mso-wrap-distance-left:0;mso-wrap-distance-right:0;mso-position-horizontal-relative:page;mso-width-relative:margin;mso-height-relative:margin" coordorigin="-20651,-6837" coordsize="98553,35073" o:gfxdata="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">
+              <v:group w14:anchorId="04049BED" id="Group 5" o:spid="_x0000_s1026" style="position:absolute;left:0;text-align:left;margin-left:2.55pt;margin-top:-54.1pt;width:776pt;height:276.1pt;z-index:-15784448;mso-wrap-distance-left:0;mso-wrap-distance-right:0;mso-position-horizontal-relative:page;mso-width-relative:margin;mso-height-relative:margin" coordorigin="-20651,-6837" coordsize="98553,35073" o:gfxdata="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">
                 <v:shapetype id="_x0000_t75" coordsize="21600,21600" o:spt="75" o:preferrelative="t" path="m@4@5l@4@11@9@11@9@5xe" filled="f" stroked="f">
                   <v:stroke joinstyle="miter"/>
                   <v:formulas>
@@ -831,31 +667,7 @@
                   <v:stroke joinstyle="miter"/>
                   <v:path gradientshapeok="t" o:connecttype="rect"/>
                 </v:shapetype>
-                <v:shape id="Textbox 9" o:spid="_x0000_s1030" type="#_x0000_t202" style="position:absolute;left:53050;width:14446;height:4832;visibility:visible;mso-wrap-style:square;v-text-anchor:top" o:gfxdata="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" filled="f" stroked="f">
-                  <v:textbox inset="0,0,0,0">
-                    <w:txbxContent>
-                      <w:p>
-                        <w:pPr>
-                          <w:spacing w:line="755" w:lineRule="exact"/>
-                          <w:rPr>
-                            <w:rFonts w:ascii="Times New Roman"/>
-                            <w:sz w:val="52"/>
-                            <w:szCs w:val="52"/>
-                          </w:rPr>
-                        </w:pPr>
-                        <w:r>
-                          <w:rPr>
-                            <w:spacing w:val="-21"/>
-                            <w:sz w:val="68"/>
-                            <w:u w:val="double"/>
-                          </w:rPr>
-                          <w:t>LKI UPI</w:t>
-                        </w:r>
-                      </w:p>
-                    </w:txbxContent>
-                  </v:textbox>
-                </v:shape>
-                <v:shape id="Textbox 10" o:spid="_x0000_s1031" type="#_x0000_t202" style="position:absolute;left:259;top:5204;width:10071;height:1473;visibility:visible;mso-wrap-style:square;v-text-anchor:top" o:gfxdata="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" filled="f" stroked="f">
+                <v:shape id="Textbox 10" o:spid="_x0000_s1030" type="#_x0000_t202" style="position:absolute;left:259;top:5204;width:10071;height:1473;visibility:visible;mso-wrap-style:square;v-text-anchor:top" o:gfxdata="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" filled="f" stroked="f">
                   <v:textbox inset="0,0,0,0">
                     <w:txbxContent>
                       <w:p>
@@ -908,7 +720,7 @@
                     </w:txbxContent>
                   </v:textbox>
                 </v:shape>
-                <v:shape id="Textbox 11" o:spid="_x0000_s1032" type="#_x0000_t202" style="position:absolute;left:14725;top:5204;width:534;height:1473;visibility:visible;mso-wrap-style:square;v-text-anchor:top" o:gfxdata="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" filled="f" stroked="f">
+                <v:shape id="Textbox 11" o:spid="_x0000_s1031" type="#_x0000_t202" style="position:absolute;left:14725;top:5204;width:534;height:1473;visibility:visible;mso-wrap-style:square;v-text-anchor:top" o:gfxdata="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" filled="f" stroked="f">
                   <v:textbox inset="0,0,0,0">
                     <w:txbxContent>
                       <w:p>
@@ -931,7 +743,7 @@
                     </w:txbxContent>
                   </v:textbox>
                 </v:shape>
-                <v:shape id="Textbox 12" o:spid="_x0000_s1033" type="#_x0000_t202" style="position:absolute;left:259;top:8237;width:11271;height:4509;visibility:visible;mso-wrap-style:square;v-text-anchor:top" o:gfxdata="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" filled="f" stroked="f">
+                <v:shape id="Textbox 12" o:spid="_x0000_s1032" type="#_x0000_t202" style="position:absolute;left:259;top:8237;width:11271;height:4509;visibility:visible;mso-wrap-style:square;v-text-anchor:top" o:gfxdata="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" filled="f" stroked="f">
                   <v:textbox inset="0,0,0,0">
                     <w:txbxContent>
                       <w:p>
@@ -1011,7 +823,7 @@
                     </w:txbxContent>
                   </v:textbox>
                 </v:shape>
-                <v:shape id="Textbox 13" o:spid="_x0000_s1034" type="#_x0000_t202" style="position:absolute;left:14725;top:11209;width:8979;height:1537;visibility:visible;mso-wrap-style:square;v-text-anchor:top" o:gfxdata="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" filled="f" stroked="f">
+                <v:shape id="Textbox 13" o:spid="_x0000_s1033" type="#_x0000_t202" style="position:absolute;left:14725;top:11209;width:8979;height:1537;visibility:visible;mso-wrap-style:square;v-text-anchor:top" o:gfxdata="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" filled="f" stroked="f">
                   <v:textbox inset="0,0,0,0">
                     <w:txbxContent>
                       <w:p>
@@ -1066,7 +878,7 @@
                     </w:txbxContent>
                   </v:textbox>
                 </v:shape>
-                <v:shape id="Textbox 14" o:spid="_x0000_s1035" type="#_x0000_t202" style="position:absolute;left:58708;top:20692;width:14446;height:7544;visibility:visible;mso-wrap-style:square;v-text-anchor:top" o:gfxdata="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" filled="f" stroked="f">
+                <v:shape id="Textbox 14" o:spid="_x0000_s1034" type="#_x0000_t202" style="position:absolute;left:58708;top:20692;width:14446;height:7544;visibility:visible;mso-wrap-style:square;v-text-anchor:top" o:gfxdata="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" filled="f" stroked="f">
                   <v:textbox inset="0,0,0,0">
                     <w:txbxContent>
                       <w:p>
@@ -1128,6 +940,132 @@
             </w:pict>
           </mc:Fallback>
         </mc:AlternateContent>
+      </w:r>
+      <w:r>
+        <w:rPr>
+          <w:noProof/>
+        </w:rPr>
+        <w:drawing>
+          <wp:anchor distT="0" distB="0" distL="114300" distR="114300" simplePos="0" relativeHeight="487538176" behindDoc="0" locked="0" layoutInCell="1" allowOverlap="1" wp14:anchorId="32CCADD5" wp14:editId="583C2CC5">
+            <wp:simplePos x="0" y="0"/>
+            <wp:positionH relativeFrom="column">
+              <wp:posOffset>8907145</wp:posOffset>
+            </wp:positionH>
+            <wp:positionV relativeFrom="paragraph">
+              <wp:posOffset>-685507</wp:posOffset>
+            </wp:positionV>
+            <wp:extent cx="3389121" cy="2391410"/>
+            <wp:effectExtent l="0" t="0" r="1905" b="0"/>
+            <wp:wrapNone/>
+            <wp:docPr id="691711675" name="Image 6"/>
+            <wp:cNvGraphicFramePr/>
+            <a:graphic xmlns:a="http://schemas.openxmlformats.org/drawingml/2006/main">
+              <a:graphicData uri="http://schemas.openxmlformats.org/drawingml/2006/picture">
+                <pic:pic xmlns:pic="http://schemas.openxmlformats.org/drawingml/2006/picture">
+                  <pic:nvPicPr>
+                    <pic:cNvPr id="6" name="Image 6"/>
+                    <pic:cNvPicPr/>
+                  </pic:nvPicPr>
+                  <pic:blipFill rotWithShape="1">
+                    <a:blip r:embed="rId4" cstate="print">
+                      <a:alphaModFix amt="20000"/>
+                      <a:extLst>
+                        <a:ext uri="{28A0092B-C50C-407E-A947-70E740481C1C}">
+                          <a14:useLocalDpi xmlns:a14="http://schemas.microsoft.com/office/drawing/2010/main" val="0"/>
+                        </a:ext>
+                      </a:extLst>
+                    </a:blip>
+                    <a:srcRect l="6772"/>
+                    <a:stretch/>
+                  </pic:blipFill>
+                  <pic:spPr bwMode="auto">
+                    <a:xfrm>
+                      <a:off x="0" y="0"/>
+                      <a:ext cx="3389121" cy="2391410"/>
+                    </a:xfrm>
+                    <a:prstGeom prst="rect">
+                      <a:avLst/>
+                    </a:prstGeom>
+                    <a:ln>
+                      <a:noFill/>
+                    </a:ln>
+                    <a:extLst>
+                      <a:ext uri="{53640926-AAD7-44D8-BBD7-CCE9431645EC}">
+                        <a14:shadowObscured xmlns:a14="http://schemas.microsoft.com/office/drawing/2010/main"/>
+                      </a:ext>
+                    </a:extLst>
+                  </pic:spPr>
+                </pic:pic>
+              </a:graphicData>
+            </a:graphic>
+            <wp14:sizeRelH relativeFrom="margin">
+              <wp14:pctWidth>0</wp14:pctWidth>
+            </wp14:sizeRelH>
+          </wp:anchor>
+        </w:drawing>
+      </w:r>
+      <w:r>
+        <w:rPr>
+          <w:noProof/>
+        </w:rPr>
+        <w:drawing>
+          <wp:anchor distT="0" distB="0" distL="114300" distR="114300" simplePos="0" relativeHeight="487534080" behindDoc="0" locked="0" layoutInCell="1" allowOverlap="1" wp14:anchorId="7ECD4E8F" wp14:editId="6584CB92">
+            <wp:simplePos x="0" y="0"/>
+            <wp:positionH relativeFrom="column">
+              <wp:posOffset>2136037</wp:posOffset>
+            </wp:positionH>
+            <wp:positionV relativeFrom="paragraph">
+              <wp:posOffset>-686513</wp:posOffset>
+            </wp:positionV>
+            <wp:extent cx="3389121" cy="2391410"/>
+            <wp:effectExtent l="0" t="0" r="1905" b="0"/>
+            <wp:wrapNone/>
+            <wp:docPr id="365560425" name="Image 6"/>
+            <wp:cNvGraphicFramePr/>
+            <a:graphic xmlns:a="http://schemas.openxmlformats.org/drawingml/2006/main">
+              <a:graphicData uri="http://schemas.openxmlformats.org/drawingml/2006/picture">
+                <pic:pic xmlns:pic="http://schemas.openxmlformats.org/drawingml/2006/picture">
+                  <pic:nvPicPr>
+                    <pic:cNvPr id="6" name="Image 6"/>
+                    <pic:cNvPicPr/>
+                  </pic:nvPicPr>
+                  <pic:blipFill rotWithShape="1">
+                    <a:blip r:embed="rId4" cstate="print">
+                      <a:alphaModFix amt="20000"/>
+                      <a:extLst>
+                        <a:ext uri="{28A0092B-C50C-407E-A947-70E740481C1C}">
+                          <a14:useLocalDpi xmlns:a14="http://schemas.microsoft.com/office/drawing/2010/main" val="0"/>
+                        </a:ext>
+                      </a:extLst>
+                    </a:blip>
+                    <a:srcRect l="6772"/>
+                    <a:stretch/>
+                  </pic:blipFill>
+                  <pic:spPr bwMode="auto">
+                    <a:xfrm>
+                      <a:off x="0" y="0"/>
+                      <a:ext cx="3389121" cy="2391410"/>
+                    </a:xfrm>
+                    <a:prstGeom prst="rect">
+                      <a:avLst/>
+                    </a:prstGeom>
+                    <a:ln>
+                      <a:noFill/>
+                    </a:ln>
+                    <a:extLst>
+                      <a:ext uri="{53640926-AAD7-44D8-BBD7-CCE9431645EC}">
+                        <a14:shadowObscured xmlns:a14="http://schemas.microsoft.com/office/drawing/2010/main"/>
+                      </a:ext>
+                    </a:extLst>
+                  </pic:spPr>
+                </pic:pic>
+              </a:graphicData>
+            </a:graphic>
+            <wp14:sizeRelH relativeFrom="margin">
+              <wp14:pctWidth>0</wp14:pctWidth>
+            </wp14:sizeRelH>
+          </wp:anchor>
+        </w:drawing>
       </w:r>
       <w:r>
         <w:rPr>
@@ -1432,7 +1370,7 @@
           </mc:Choice>
           <mc:Fallback>
             <w:pict>
-              <v:shape w14:anchorId="18C20920" id="Textbox 2" o:spid="_x0000_s1036" type="#_x0000_t202" style="width:77.05pt;height:11.6pt;visibility:visible;mso-wrap-style:square;mso-left-percent:-10001;mso-top-percent:-10001;mso-position-horizontal:absolute;mso-position-horizontal-relative:char;mso-position-vertical:absolute;mso-position-vertical-relative:line;mso-left-percent:-10001;mso-top-percent:-10001;v-text-anchor:top" o:gfxdata="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" filled="f" stroked="f">
+              <v:shape w14:anchorId="18C20920" id="Textbox 2" o:spid="_x0000_s1035" type="#_x0000_t202" style="width:77.05pt;height:11.6pt;visibility:visible;mso-wrap-style:square;mso-left-percent:-10001;mso-top-percent:-10001;mso-position-horizontal:absolute;mso-position-horizontal-relative:char;mso-position-vertical:absolute;mso-position-vertical-relative:line;mso-left-percent:-10001;mso-top-percent:-10001;v-text-anchor:top" o:gfxdata="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" filled="f" stroked="f">
                 <v:textbox inset="0,0,0,0">
                   <w:txbxContent>
                     <w:tbl>
@@ -1685,7 +1623,7 @@
           </mc:Choice>
           <mc:Fallback>
             <w:pict>
-              <v:shape w14:anchorId="71860824" id="Textbox 3" o:spid="_x0000_s1037" type="#_x0000_t202" style="width:195pt;height:46.3pt;visibility:visible;mso-wrap-style:square;mso-left-percent:-10001;mso-top-percent:-10001;mso-position-horizontal:absolute;mso-position-horizontal-relative:char;mso-position-vertical:absolute;mso-position-vertical-relative:line;mso-left-percent:-10001;mso-top-percent:-10001;v-text-anchor:top" o:gfxdata="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" filled="f" stroked="f">
+              <v:shape w14:anchorId="71860824" id="Textbox 3" o:spid="_x0000_s1036" type="#_x0000_t202" style="width:195pt;height:46.3pt;visibility:visible;mso-wrap-style:square;mso-left-percent:-10001;mso-top-percent:-10001;mso-position-horizontal:absolute;mso-position-horizontal-relative:char;mso-position-vertical:absolute;mso-position-vertical-relative:line;mso-left-percent:-10001;mso-top-percent:-10001;v-text-anchor:top" o:gfxdata="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" filled="f" stroked="f">
                 <v:textbox inset="0,0,0,0">
                   <w:txbxContent>
                     <w:tbl>
@@ -1780,51 +1718,6 @@
           <w:sz w:val="20"/>
         </w:rPr>
         <w:tab/>
-      </w:r>
-      <w:r>
-        <w:rPr>
-          <w:rFonts w:ascii="Times New Roman"/>
-          <w:b w:val="0"/>
-          <w:i w:val="0"/>
-          <w:noProof/>
-          <w:position w:val="45"/>
-          <w:sz w:val="20"/>
-        </w:rPr>
-        <w:drawing>
-          <wp:inline distT="0" distB="0" distL="0" distR="0" wp14:anchorId="372294C6" wp14:editId="44B23769">
-            <wp:extent cx="365971" cy="361188"/>
-            <wp:effectExtent l="0" t="0" r="0" b="0"/>
-            <wp:docPr id="4" name="Image 4"/>
-            <wp:cNvGraphicFramePr>
-              <a:graphicFrameLocks xmlns:a="http://schemas.openxmlformats.org/drawingml/2006/main"/>
-            </wp:cNvGraphicFramePr>
-            <a:graphic xmlns:a="http://schemas.openxmlformats.org/drawingml/2006/main">
-              <a:graphicData uri="http://schemas.openxmlformats.org/drawingml/2006/picture">
-                <pic:pic xmlns:pic="http://schemas.openxmlformats.org/drawingml/2006/picture">
-                  <pic:nvPicPr>
-                    <pic:cNvPr id="4" name="Image 4"/>
-                    <pic:cNvPicPr/>
-                  </pic:nvPicPr>
-                  <pic:blipFill>
-                    <a:blip r:embed="rId5" cstate="print"/>
-                    <a:stretch>
-                      <a:fillRect/>
-                    </a:stretch>
-                  </pic:blipFill>
-                  <pic:spPr>
-                    <a:xfrm>
-                      <a:off x="0" y="0"/>
-                      <a:ext cx="365971" cy="361188"/>
-                    </a:xfrm>
-                    <a:prstGeom prst="rect">
-                      <a:avLst/>
-                    </a:prstGeom>
-                  </pic:spPr>
-                </pic:pic>
-              </a:graphicData>
-            </a:graphic>
-          </wp:inline>
-        </w:drawing>
       </w:r>
     </w:p>
     <w:p>
@@ -1968,15 +1861,15 @@
           <w:noProof/>
         </w:rPr>
         <w:drawing>
-          <wp:anchor distT="0" distB="0" distL="114300" distR="114300" simplePos="0" relativeHeight="487546368" behindDoc="0" locked="0" layoutInCell="1" allowOverlap="1" wp14:anchorId="1490FA1B" wp14:editId="69173525">
+          <wp:anchor distT="0" distB="0" distL="114300" distR="114300" simplePos="0" relativeHeight="487546368" behindDoc="0" locked="0" layoutInCell="1" allowOverlap="1" wp14:anchorId="1490FA1B" wp14:editId="705AA321">
             <wp:simplePos x="0" y="0"/>
             <wp:positionH relativeFrom="column">
-              <wp:posOffset>8894201</wp:posOffset>
+              <wp:posOffset>8893175</wp:posOffset>
             </wp:positionH>
             <wp:positionV relativeFrom="paragraph">
-              <wp:posOffset>154795</wp:posOffset>
+              <wp:posOffset>226060</wp:posOffset>
             </wp:positionV>
-            <wp:extent cx="3404737" cy="2320290"/>
+            <wp:extent cx="3404235" cy="2320290"/>
             <wp:effectExtent l="0" t="0" r="0" b="3810"/>
             <wp:wrapNone/>
             <wp:docPr id="1759454661" name="Image 6"/>
@@ -2003,7 +1896,7 @@
                   <pic:spPr bwMode="auto">
                     <a:xfrm>
                       <a:off x="0" y="0"/>
-                      <a:ext cx="3404737" cy="2320290"/>
+                      <a:ext cx="3404235" cy="2320290"/>
                     </a:xfrm>
                     <a:prstGeom prst="rect">
                       <a:avLst/>
@@ -2034,18 +1927,18 @@
           <w:noProof/>
         </w:rPr>
         <w:drawing>
-          <wp:anchor distT="0" distB="0" distL="114300" distR="114300" simplePos="0" relativeHeight="487544320" behindDoc="0" locked="0" layoutInCell="1" allowOverlap="1" wp14:anchorId="6C9A3076" wp14:editId="36AB6A3B">
+          <wp:anchor distT="0" distB="0" distL="114300" distR="114300" simplePos="0" relativeHeight="487542272" behindDoc="0" locked="0" layoutInCell="1" allowOverlap="1" wp14:anchorId="68C597BD" wp14:editId="346A62BC">
             <wp:simplePos x="0" y="0"/>
             <wp:positionH relativeFrom="column">
-              <wp:posOffset>5507737</wp:posOffset>
+              <wp:posOffset>2120900</wp:posOffset>
             </wp:positionH>
             <wp:positionV relativeFrom="paragraph">
-              <wp:posOffset>148427</wp:posOffset>
+              <wp:posOffset>226695</wp:posOffset>
             </wp:positionV>
-            <wp:extent cx="3404737" cy="2320290"/>
+            <wp:extent cx="3404235" cy="2320290"/>
             <wp:effectExtent l="0" t="0" r="0" b="3810"/>
             <wp:wrapNone/>
-            <wp:docPr id="1181856202" name="Image 6"/>
+            <wp:docPr id="277802350" name="Image 6"/>
             <wp:cNvGraphicFramePr/>
             <a:graphic xmlns:a="http://schemas.openxmlformats.org/drawingml/2006/main">
               <a:graphicData uri="http://schemas.openxmlformats.org/drawingml/2006/picture">
@@ -2069,7 +1962,7 @@
                   <pic:spPr bwMode="auto">
                     <a:xfrm>
                       <a:off x="0" y="0"/>
-                      <a:ext cx="3404737" cy="2320290"/>
+                      <a:ext cx="3404235" cy="2320290"/>
                     </a:xfrm>
                     <a:prstGeom prst="rect">
                       <a:avLst/>
@@ -2100,13 +1993,469 @@
           <w:noProof/>
         </w:rPr>
         <w:drawing>
-          <wp:anchor distT="0" distB="0" distL="114300" distR="114300" simplePos="0" relativeHeight="487540224" behindDoc="0" locked="0" layoutInCell="1" allowOverlap="1" wp14:anchorId="2B1BD573" wp14:editId="37DBFB26">
+          <wp:anchor distT="0" distB="0" distL="114300" distR="114300" simplePos="0" relativeHeight="487550464" behindDoc="0" locked="0" layoutInCell="1" allowOverlap="1" wp14:anchorId="6AC11961" wp14:editId="0D5FEF42">
             <wp:simplePos x="0" y="0"/>
             <wp:positionH relativeFrom="column">
-              <wp:posOffset>-1501140</wp:posOffset>
+              <wp:posOffset>2119630</wp:posOffset>
             </wp:positionH>
             <wp:positionV relativeFrom="paragraph">
-              <wp:posOffset>148060</wp:posOffset>
+              <wp:posOffset>2545715</wp:posOffset>
+            </wp:positionV>
+            <wp:extent cx="3404235" cy="2320290"/>
+            <wp:effectExtent l="0" t="0" r="0" b="3810"/>
+            <wp:wrapNone/>
+            <wp:docPr id="52254663" name="Image 6"/>
+            <wp:cNvGraphicFramePr/>
+            <a:graphic xmlns:a="http://schemas.openxmlformats.org/drawingml/2006/main">
+              <a:graphicData uri="http://schemas.openxmlformats.org/drawingml/2006/picture">
+                <pic:pic xmlns:pic="http://schemas.openxmlformats.org/drawingml/2006/picture">
+                  <pic:nvPicPr>
+                    <pic:cNvPr id="6" name="Image 6"/>
+                    <pic:cNvPicPr/>
+                  </pic:nvPicPr>
+                  <pic:blipFill rotWithShape="1">
+                    <a:blip r:embed="rId4" cstate="print">
+                      <a:alphaModFix amt="20000"/>
+                      <a:extLst>
+                        <a:ext uri="{28A0092B-C50C-407E-A947-70E740481C1C}">
+                          <a14:useLocalDpi xmlns:a14="http://schemas.microsoft.com/office/drawing/2010/main" val="0"/>
+                        </a:ext>
+                      </a:extLst>
+                    </a:blip>
+                    <a:srcRect l="6328" t="2974"/>
+                    <a:stretch/>
+                  </pic:blipFill>
+                  <pic:spPr bwMode="auto">
+                    <a:xfrm>
+                      <a:off x="0" y="0"/>
+                      <a:ext cx="3404235" cy="2320290"/>
+                    </a:xfrm>
+                    <a:prstGeom prst="rect">
+                      <a:avLst/>
+                    </a:prstGeom>
+                    <a:ln>
+                      <a:noFill/>
+                    </a:ln>
+                    <a:extLst>
+                      <a:ext uri="{53640926-AAD7-44D8-BBD7-CCE9431645EC}">
+                        <a14:shadowObscured xmlns:a14="http://schemas.microsoft.com/office/drawing/2010/main"/>
+                      </a:ext>
+                    </a:extLst>
+                  </pic:spPr>
+                </pic:pic>
+              </a:graphicData>
+            </a:graphic>
+            <wp14:sizeRelH relativeFrom="margin">
+              <wp14:pctWidth>0</wp14:pctWidth>
+            </wp14:sizeRelH>
+            <wp14:sizeRelV relativeFrom="margin">
+              <wp14:pctHeight>0</wp14:pctHeight>
+            </wp14:sizeRelV>
+          </wp:anchor>
+        </w:drawing>
+      </w:r>
+      <w:r>
+        <w:rPr>
+          <w:noProof/>
+        </w:rPr>
+        <w:drawing>
+          <wp:anchor distT="0" distB="0" distL="114300" distR="114300" simplePos="0" relativeHeight="487548416" behindDoc="0" locked="0" layoutInCell="1" allowOverlap="1" wp14:anchorId="1F13CB3B" wp14:editId="2625A60C">
+            <wp:simplePos x="0" y="0"/>
+            <wp:positionH relativeFrom="column">
+              <wp:posOffset>-1503680</wp:posOffset>
+            </wp:positionH>
+            <wp:positionV relativeFrom="paragraph">
+              <wp:posOffset>2546985</wp:posOffset>
+            </wp:positionV>
+            <wp:extent cx="3634740" cy="2320290"/>
+            <wp:effectExtent l="0" t="0" r="0" b="3810"/>
+            <wp:wrapNone/>
+            <wp:docPr id="1135534542" name="Image 6"/>
+            <wp:cNvGraphicFramePr/>
+            <a:graphic xmlns:a="http://schemas.openxmlformats.org/drawingml/2006/main">
+              <a:graphicData uri="http://schemas.openxmlformats.org/drawingml/2006/picture">
+                <pic:pic xmlns:pic="http://schemas.openxmlformats.org/drawingml/2006/picture">
+                  <pic:nvPicPr>
+                    <pic:cNvPr id="6" name="Image 6"/>
+                    <pic:cNvPicPr/>
+                  </pic:nvPicPr>
+                  <pic:blipFill rotWithShape="1">
+                    <a:blip r:embed="rId4" cstate="print">
+                      <a:alphaModFix amt="20000"/>
+                      <a:extLst>
+                        <a:ext uri="{28A0092B-C50C-407E-A947-70E740481C1C}">
+                          <a14:useLocalDpi xmlns:a14="http://schemas.microsoft.com/office/drawing/2010/main" val="0"/>
+                        </a:ext>
+                      </a:extLst>
+                    </a:blip>
+                    <a:srcRect t="2974"/>
+                    <a:stretch/>
+                  </pic:blipFill>
+                  <pic:spPr bwMode="auto">
+                    <a:xfrm>
+                      <a:off x="0" y="0"/>
+                      <a:ext cx="3634740" cy="2320290"/>
+                    </a:xfrm>
+                    <a:prstGeom prst="rect">
+                      <a:avLst/>
+                    </a:prstGeom>
+                    <a:ln>
+                      <a:noFill/>
+                    </a:ln>
+                    <a:extLst>
+                      <a:ext uri="{53640926-AAD7-44D8-BBD7-CCE9431645EC}">
+                        <a14:shadowObscured xmlns:a14="http://schemas.microsoft.com/office/drawing/2010/main"/>
+                      </a:ext>
+                    </a:extLst>
+                  </pic:spPr>
+                </pic:pic>
+              </a:graphicData>
+            </a:graphic>
+            <wp14:sizeRelV relativeFrom="margin">
+              <wp14:pctHeight>0</wp14:pctHeight>
+            </wp14:sizeRelV>
+          </wp:anchor>
+        </w:drawing>
+      </w:r>
+      <w:r>
+        <w:rPr>
+          <w:noProof/>
+        </w:rPr>
+        <w:drawing>
+          <wp:anchor distT="0" distB="0" distL="114300" distR="114300" simplePos="0" relativeHeight="487552512" behindDoc="0" locked="0" layoutInCell="1" allowOverlap="1" wp14:anchorId="043B6E33" wp14:editId="757BB6ED">
+            <wp:simplePos x="0" y="0"/>
+            <wp:positionH relativeFrom="column">
+              <wp:posOffset>5506720</wp:posOffset>
+            </wp:positionH>
+            <wp:positionV relativeFrom="paragraph">
+              <wp:posOffset>2545715</wp:posOffset>
+            </wp:positionV>
+            <wp:extent cx="3404235" cy="2320290"/>
+            <wp:effectExtent l="0" t="0" r="0" b="3810"/>
+            <wp:wrapNone/>
+            <wp:docPr id="949770207" name="Image 6"/>
+            <wp:cNvGraphicFramePr/>
+            <a:graphic xmlns:a="http://schemas.openxmlformats.org/drawingml/2006/main">
+              <a:graphicData uri="http://schemas.openxmlformats.org/drawingml/2006/picture">
+                <pic:pic xmlns:pic="http://schemas.openxmlformats.org/drawingml/2006/picture">
+                  <pic:nvPicPr>
+                    <pic:cNvPr id="6" name="Image 6"/>
+                    <pic:cNvPicPr/>
+                  </pic:nvPicPr>
+                  <pic:blipFill rotWithShape="1">
+                    <a:blip r:embed="rId4" cstate="print">
+                      <a:alphaModFix amt="20000"/>
+                      <a:extLst>
+                        <a:ext uri="{28A0092B-C50C-407E-A947-70E740481C1C}">
+                          <a14:useLocalDpi xmlns:a14="http://schemas.microsoft.com/office/drawing/2010/main" val="0"/>
+                        </a:ext>
+                      </a:extLst>
+                    </a:blip>
+                    <a:srcRect l="6328" t="2974"/>
+                    <a:stretch/>
+                  </pic:blipFill>
+                  <pic:spPr bwMode="auto">
+                    <a:xfrm>
+                      <a:off x="0" y="0"/>
+                      <a:ext cx="3404235" cy="2320290"/>
+                    </a:xfrm>
+                    <a:prstGeom prst="rect">
+                      <a:avLst/>
+                    </a:prstGeom>
+                    <a:ln>
+                      <a:noFill/>
+                    </a:ln>
+                    <a:extLst>
+                      <a:ext uri="{53640926-AAD7-44D8-BBD7-CCE9431645EC}">
+                        <a14:shadowObscured xmlns:a14="http://schemas.microsoft.com/office/drawing/2010/main"/>
+                      </a:ext>
+                    </a:extLst>
+                  </pic:spPr>
+                </pic:pic>
+              </a:graphicData>
+            </a:graphic>
+            <wp14:sizeRelH relativeFrom="margin">
+              <wp14:pctWidth>0</wp14:pctWidth>
+            </wp14:sizeRelH>
+            <wp14:sizeRelV relativeFrom="margin">
+              <wp14:pctHeight>0</wp14:pctHeight>
+            </wp14:sizeRelV>
+          </wp:anchor>
+        </w:drawing>
+      </w:r>
+      <w:r>
+        <w:rPr>
+          <w:noProof/>
+        </w:rPr>
+        <w:drawing>
+          <wp:anchor distT="0" distB="0" distL="114300" distR="114300" simplePos="0" relativeHeight="487554560" behindDoc="0" locked="0" layoutInCell="1" allowOverlap="1" wp14:anchorId="15146567" wp14:editId="5E3A1670">
+            <wp:simplePos x="0" y="0"/>
+            <wp:positionH relativeFrom="column">
+              <wp:posOffset>8891270</wp:posOffset>
+            </wp:positionH>
+            <wp:positionV relativeFrom="paragraph">
+              <wp:posOffset>2553335</wp:posOffset>
+            </wp:positionV>
+            <wp:extent cx="3404235" cy="2320290"/>
+            <wp:effectExtent l="0" t="0" r="0" b="3810"/>
+            <wp:wrapNone/>
+            <wp:docPr id="327312227" name="Image 6"/>
+            <wp:cNvGraphicFramePr/>
+            <a:graphic xmlns:a="http://schemas.openxmlformats.org/drawingml/2006/main">
+              <a:graphicData uri="http://schemas.openxmlformats.org/drawingml/2006/picture">
+                <pic:pic xmlns:pic="http://schemas.openxmlformats.org/drawingml/2006/picture">
+                  <pic:nvPicPr>
+                    <pic:cNvPr id="6" name="Image 6"/>
+                    <pic:cNvPicPr/>
+                  </pic:nvPicPr>
+                  <pic:blipFill rotWithShape="1">
+                    <a:blip r:embed="rId4" cstate="print">
+                      <a:alphaModFix amt="20000"/>
+                      <a:extLst>
+                        <a:ext uri="{28A0092B-C50C-407E-A947-70E740481C1C}">
+                          <a14:useLocalDpi xmlns:a14="http://schemas.microsoft.com/office/drawing/2010/main" val="0"/>
+                        </a:ext>
+                      </a:extLst>
+                    </a:blip>
+                    <a:srcRect l="6328" t="2974"/>
+                    <a:stretch/>
+                  </pic:blipFill>
+                  <pic:spPr bwMode="auto">
+                    <a:xfrm>
+                      <a:off x="0" y="0"/>
+                      <a:ext cx="3404235" cy="2320290"/>
+                    </a:xfrm>
+                    <a:prstGeom prst="rect">
+                      <a:avLst/>
+                    </a:prstGeom>
+                    <a:ln>
+                      <a:noFill/>
+                    </a:ln>
+                    <a:extLst>
+                      <a:ext uri="{53640926-AAD7-44D8-BBD7-CCE9431645EC}">
+                        <a14:shadowObscured xmlns:a14="http://schemas.microsoft.com/office/drawing/2010/main"/>
+                      </a:ext>
+                    </a:extLst>
+                  </pic:spPr>
+                </pic:pic>
+              </a:graphicData>
+            </a:graphic>
+            <wp14:sizeRelH relativeFrom="margin">
+              <wp14:pctWidth>0</wp14:pctWidth>
+            </wp14:sizeRelH>
+            <wp14:sizeRelV relativeFrom="margin">
+              <wp14:pctHeight>0</wp14:pctHeight>
+            </wp14:sizeRelV>
+          </wp:anchor>
+        </w:drawing>
+      </w:r>
+      <w:r>
+        <w:rPr>
+          <w:noProof/>
+        </w:rPr>
+        <w:drawing>
+          <wp:anchor distT="0" distB="0" distL="114300" distR="114300" simplePos="0" relativeHeight="487556608" behindDoc="0" locked="0" layoutInCell="1" allowOverlap="1" wp14:anchorId="510D9BDB" wp14:editId="3FEC104C">
+            <wp:simplePos x="0" y="0"/>
+            <wp:positionH relativeFrom="column">
+              <wp:posOffset>-1506220</wp:posOffset>
+            </wp:positionH>
+            <wp:positionV relativeFrom="paragraph">
+              <wp:posOffset>4866005</wp:posOffset>
+            </wp:positionV>
+            <wp:extent cx="3634740" cy="2320290"/>
+            <wp:effectExtent l="0" t="0" r="0" b="3810"/>
+            <wp:wrapNone/>
+            <wp:docPr id="1984000727" name="Image 6"/>
+            <wp:cNvGraphicFramePr/>
+            <a:graphic xmlns:a="http://schemas.openxmlformats.org/drawingml/2006/main">
+              <a:graphicData uri="http://schemas.openxmlformats.org/drawingml/2006/picture">
+                <pic:pic xmlns:pic="http://schemas.openxmlformats.org/drawingml/2006/picture">
+                  <pic:nvPicPr>
+                    <pic:cNvPr id="6" name="Image 6"/>
+                    <pic:cNvPicPr/>
+                  </pic:nvPicPr>
+                  <pic:blipFill rotWithShape="1">
+                    <a:blip r:embed="rId4" cstate="print">
+                      <a:alphaModFix amt="20000"/>
+                      <a:extLst>
+                        <a:ext uri="{28A0092B-C50C-407E-A947-70E740481C1C}">
+                          <a14:useLocalDpi xmlns:a14="http://schemas.microsoft.com/office/drawing/2010/main" val="0"/>
+                        </a:ext>
+                      </a:extLst>
+                    </a:blip>
+                    <a:srcRect t="2974"/>
+                    <a:stretch/>
+                  </pic:blipFill>
+                  <pic:spPr bwMode="auto">
+                    <a:xfrm>
+                      <a:off x="0" y="0"/>
+                      <a:ext cx="3634740" cy="2320290"/>
+                    </a:xfrm>
+                    <a:prstGeom prst="rect">
+                      <a:avLst/>
+                    </a:prstGeom>
+                    <a:ln>
+                      <a:noFill/>
+                    </a:ln>
+                    <a:extLst>
+                      <a:ext uri="{53640926-AAD7-44D8-BBD7-CCE9431645EC}">
+                        <a14:shadowObscured xmlns:a14="http://schemas.microsoft.com/office/drawing/2010/main"/>
+                      </a:ext>
+                    </a:extLst>
+                  </pic:spPr>
+                </pic:pic>
+              </a:graphicData>
+            </a:graphic>
+            <wp14:sizeRelV relativeFrom="margin">
+              <wp14:pctHeight>0</wp14:pctHeight>
+            </wp14:sizeRelV>
+          </wp:anchor>
+        </w:drawing>
+      </w:r>
+      <w:r>
+        <w:rPr>
+          <w:noProof/>
+        </w:rPr>
+        <w:drawing>
+          <wp:anchor distT="0" distB="0" distL="114300" distR="114300" simplePos="0" relativeHeight="487557632" behindDoc="0" locked="0" layoutInCell="1" allowOverlap="1" wp14:anchorId="1533183D" wp14:editId="3BFBA4BF">
+            <wp:simplePos x="0" y="0"/>
+            <wp:positionH relativeFrom="column">
+              <wp:posOffset>2115820</wp:posOffset>
+            </wp:positionH>
+            <wp:positionV relativeFrom="paragraph">
+              <wp:posOffset>4864735</wp:posOffset>
+            </wp:positionV>
+            <wp:extent cx="3404235" cy="2320290"/>
+            <wp:effectExtent l="0" t="0" r="0" b="3810"/>
+            <wp:wrapNone/>
+            <wp:docPr id="1645845961" name="Image 6"/>
+            <wp:cNvGraphicFramePr/>
+            <a:graphic xmlns:a="http://schemas.openxmlformats.org/drawingml/2006/main">
+              <a:graphicData uri="http://schemas.openxmlformats.org/drawingml/2006/picture">
+                <pic:pic xmlns:pic="http://schemas.openxmlformats.org/drawingml/2006/picture">
+                  <pic:nvPicPr>
+                    <pic:cNvPr id="6" name="Image 6"/>
+                    <pic:cNvPicPr/>
+                  </pic:nvPicPr>
+                  <pic:blipFill rotWithShape="1">
+                    <a:blip r:embed="rId4" cstate="print">
+                      <a:alphaModFix amt="20000"/>
+                      <a:extLst>
+                        <a:ext uri="{28A0092B-C50C-407E-A947-70E740481C1C}">
+                          <a14:useLocalDpi xmlns:a14="http://schemas.microsoft.com/office/drawing/2010/main" val="0"/>
+                        </a:ext>
+                      </a:extLst>
+                    </a:blip>
+                    <a:srcRect l="6328" t="2974"/>
+                    <a:stretch/>
+                  </pic:blipFill>
+                  <pic:spPr bwMode="auto">
+                    <a:xfrm>
+                      <a:off x="0" y="0"/>
+                      <a:ext cx="3404235" cy="2320290"/>
+                    </a:xfrm>
+                    <a:prstGeom prst="rect">
+                      <a:avLst/>
+                    </a:prstGeom>
+                    <a:ln>
+                      <a:noFill/>
+                    </a:ln>
+                    <a:extLst>
+                      <a:ext uri="{53640926-AAD7-44D8-BBD7-CCE9431645EC}">
+                        <a14:shadowObscured xmlns:a14="http://schemas.microsoft.com/office/drawing/2010/main"/>
+                      </a:ext>
+                    </a:extLst>
+                  </pic:spPr>
+                </pic:pic>
+              </a:graphicData>
+            </a:graphic>
+            <wp14:sizeRelH relativeFrom="margin">
+              <wp14:pctWidth>0</wp14:pctWidth>
+            </wp14:sizeRelH>
+            <wp14:sizeRelV relativeFrom="margin">
+              <wp14:pctHeight>0</wp14:pctHeight>
+            </wp14:sizeRelV>
+          </wp:anchor>
+        </w:drawing>
+      </w:r>
+      <w:r>
+        <w:rPr>
+          <w:noProof/>
+        </w:rPr>
+        <w:drawing>
+          <wp:anchor distT="0" distB="0" distL="114300" distR="114300" simplePos="0" relativeHeight="487558656" behindDoc="0" locked="0" layoutInCell="1" allowOverlap="1" wp14:anchorId="78FBED8B" wp14:editId="522DA40F">
+            <wp:simplePos x="0" y="0"/>
+            <wp:positionH relativeFrom="column">
+              <wp:posOffset>5502910</wp:posOffset>
+            </wp:positionH>
+            <wp:positionV relativeFrom="paragraph">
+              <wp:posOffset>4864735</wp:posOffset>
+            </wp:positionV>
+            <wp:extent cx="3404235" cy="2320290"/>
+            <wp:effectExtent l="0" t="0" r="0" b="3810"/>
+            <wp:wrapNone/>
+            <wp:docPr id="907493225" name="Image 6"/>
+            <wp:cNvGraphicFramePr/>
+            <a:graphic xmlns:a="http://schemas.openxmlformats.org/drawingml/2006/main">
+              <a:graphicData uri="http://schemas.openxmlformats.org/drawingml/2006/picture">
+                <pic:pic xmlns:pic="http://schemas.openxmlformats.org/drawingml/2006/picture">
+                  <pic:nvPicPr>
+                    <pic:cNvPr id="6" name="Image 6"/>
+                    <pic:cNvPicPr/>
+                  </pic:nvPicPr>
+                  <pic:blipFill rotWithShape="1">
+                    <a:blip r:embed="rId4" cstate="print">
+                      <a:alphaModFix amt="20000"/>
+                      <a:extLst>
+                        <a:ext uri="{28A0092B-C50C-407E-A947-70E740481C1C}">
+                          <a14:useLocalDpi xmlns:a14="http://schemas.microsoft.com/office/drawing/2010/main" val="0"/>
+                        </a:ext>
+                      </a:extLst>
+                    </a:blip>
+                    <a:srcRect l="6328" t="2974"/>
+                    <a:stretch/>
+                  </pic:blipFill>
+                  <pic:spPr bwMode="auto">
+                    <a:xfrm>
+                      <a:off x="0" y="0"/>
+                      <a:ext cx="3404235" cy="2320290"/>
+                    </a:xfrm>
+                    <a:prstGeom prst="rect">
+                      <a:avLst/>
+                    </a:prstGeom>
+                    <a:ln>
+                      <a:noFill/>
+                    </a:ln>
+                    <a:extLst>
+                      <a:ext uri="{53640926-AAD7-44D8-BBD7-CCE9431645EC}">
+                        <a14:shadowObscured xmlns:a14="http://schemas.microsoft.com/office/drawing/2010/main"/>
+                      </a:ext>
+                    </a:extLst>
+                  </pic:spPr>
+                </pic:pic>
+              </a:graphicData>
+            </a:graphic>
+            <wp14:sizeRelH relativeFrom="margin">
+              <wp14:pctWidth>0</wp14:pctWidth>
+            </wp14:sizeRelH>
+            <wp14:sizeRelV relativeFrom="margin">
+              <wp14:pctHeight>0</wp14:pctHeight>
+            </wp14:sizeRelV>
+          </wp:anchor>
+        </w:drawing>
+      </w:r>
+      <w:r>
+        <w:rPr>
+          <w:noProof/>
+        </w:rPr>
+        <w:drawing>
+          <wp:anchor distT="0" distB="0" distL="114300" distR="114300" simplePos="0" relativeHeight="487540224" behindDoc="0" locked="0" layoutInCell="1" allowOverlap="1" wp14:anchorId="2B1BD573" wp14:editId="2AB2BCD8">
+            <wp:simplePos x="0" y="0"/>
+            <wp:positionH relativeFrom="column">
+              <wp:posOffset>-1501580</wp:posOffset>
+            </wp:positionH>
+            <wp:positionV relativeFrom="paragraph">
+              <wp:posOffset>219710</wp:posOffset>
             </wp:positionV>
             <wp:extent cx="3634740" cy="2320290"/>
             <wp:effectExtent l="0" t="0" r="0" b="3810"/>
@@ -2171,18 +2520,18 @@
           <w:noProof/>
         </w:rPr>
         <w:drawing>
-          <wp:anchor distT="0" distB="0" distL="114300" distR="114300" simplePos="0" relativeHeight="487542272" behindDoc="0" locked="0" layoutInCell="1" allowOverlap="1" wp14:anchorId="68C597BD" wp14:editId="0D3EA0CC">
+          <wp:anchor distT="0" distB="0" distL="114300" distR="114300" simplePos="0" relativeHeight="487544320" behindDoc="0" locked="0" layoutInCell="1" allowOverlap="1" wp14:anchorId="6C9A3076" wp14:editId="3CBADA61">
             <wp:simplePos x="0" y="0"/>
             <wp:positionH relativeFrom="column">
-              <wp:posOffset>2122060</wp:posOffset>
+              <wp:posOffset>5506915</wp:posOffset>
             </wp:positionH>
             <wp:positionV relativeFrom="paragraph">
-              <wp:posOffset>9030</wp:posOffset>
+              <wp:posOffset>73660</wp:posOffset>
             </wp:positionV>
-            <wp:extent cx="3404737" cy="2320290"/>
+            <wp:extent cx="3404235" cy="2320290"/>
             <wp:effectExtent l="0" t="0" r="0" b="3810"/>
             <wp:wrapNone/>
-            <wp:docPr id="277802350" name="Image 6"/>
+            <wp:docPr id="1181856202" name="Image 6"/>
             <wp:cNvGraphicFramePr/>
             <a:graphic xmlns:a="http://schemas.openxmlformats.org/drawingml/2006/main">
               <a:graphicData uri="http://schemas.openxmlformats.org/drawingml/2006/picture">
@@ -2206,7 +2555,7 @@
                   <pic:spPr bwMode="auto">
                     <a:xfrm>
                       <a:off x="0" y="0"/>
-                      <a:ext cx="3404737" cy="2320290"/>
+                      <a:ext cx="3404235" cy="2320290"/>
                     </a:xfrm>
                     <a:prstGeom prst="rect">
                       <a:avLst/>
@@ -2365,13 +2714,13 @@
           <w:noProof/>
         </w:rPr>
         <w:drawing>
-          <wp:anchor distT="0" distB="0" distL="114300" distR="114300" simplePos="0" relativeHeight="487559680" behindDoc="0" locked="0" layoutInCell="1" allowOverlap="1" wp14:anchorId="498D6AC3" wp14:editId="630E5D78">
+          <wp:anchor distT="0" distB="0" distL="114300" distR="114300" simplePos="0" relativeHeight="487559680" behindDoc="0" locked="0" layoutInCell="1" allowOverlap="1" wp14:anchorId="498D6AC3" wp14:editId="445A2AED">
             <wp:simplePos x="0" y="0"/>
             <wp:positionH relativeFrom="column">
-              <wp:posOffset>8888095</wp:posOffset>
+              <wp:posOffset>8887655</wp:posOffset>
             </wp:positionH>
             <wp:positionV relativeFrom="paragraph">
-              <wp:posOffset>3484880</wp:posOffset>
+              <wp:posOffset>3556635</wp:posOffset>
             </wp:positionV>
             <wp:extent cx="3404235" cy="2320290"/>
             <wp:effectExtent l="0" t="0" r="0" b="3810"/>
@@ -2401,462 +2750,6 @@
                     <a:xfrm>
                       <a:off x="0" y="0"/>
                       <a:ext cx="3404235" cy="2320290"/>
-                    </a:xfrm>
-                    <a:prstGeom prst="rect">
-                      <a:avLst/>
-                    </a:prstGeom>
-                    <a:ln>
-                      <a:noFill/>
-                    </a:ln>
-                    <a:extLst>
-                      <a:ext uri="{53640926-AAD7-44D8-BBD7-CCE9431645EC}">
-                        <a14:shadowObscured xmlns:a14="http://schemas.microsoft.com/office/drawing/2010/main"/>
-                      </a:ext>
-                    </a:extLst>
-                  </pic:spPr>
-                </pic:pic>
-              </a:graphicData>
-            </a:graphic>
-            <wp14:sizeRelH relativeFrom="margin">
-              <wp14:pctWidth>0</wp14:pctWidth>
-            </wp14:sizeRelH>
-            <wp14:sizeRelV relativeFrom="margin">
-              <wp14:pctHeight>0</wp14:pctHeight>
-            </wp14:sizeRelV>
-          </wp:anchor>
-        </w:drawing>
-      </w:r>
-      <w:r>
-        <w:rPr>
-          <w:noProof/>
-        </w:rPr>
-        <w:drawing>
-          <wp:anchor distT="0" distB="0" distL="114300" distR="114300" simplePos="0" relativeHeight="487558656" behindDoc="0" locked="0" layoutInCell="1" allowOverlap="1" wp14:anchorId="78FBED8B" wp14:editId="3924ADF2">
-            <wp:simplePos x="0" y="0"/>
-            <wp:positionH relativeFrom="column">
-              <wp:posOffset>5503545</wp:posOffset>
-            </wp:positionH>
-            <wp:positionV relativeFrom="paragraph">
-              <wp:posOffset>3477260</wp:posOffset>
-            </wp:positionV>
-            <wp:extent cx="3404235" cy="2320290"/>
-            <wp:effectExtent l="0" t="0" r="0" b="3810"/>
-            <wp:wrapNone/>
-            <wp:docPr id="907493225" name="Image 6"/>
-            <wp:cNvGraphicFramePr/>
-            <a:graphic xmlns:a="http://schemas.openxmlformats.org/drawingml/2006/main">
-              <a:graphicData uri="http://schemas.openxmlformats.org/drawingml/2006/picture">
-                <pic:pic xmlns:pic="http://schemas.openxmlformats.org/drawingml/2006/picture">
-                  <pic:nvPicPr>
-                    <pic:cNvPr id="6" name="Image 6"/>
-                    <pic:cNvPicPr/>
-                  </pic:nvPicPr>
-                  <pic:blipFill rotWithShape="1">
-                    <a:blip r:embed="rId4" cstate="print">
-                      <a:alphaModFix amt="20000"/>
-                      <a:extLst>
-                        <a:ext uri="{28A0092B-C50C-407E-A947-70E740481C1C}">
-                          <a14:useLocalDpi xmlns:a14="http://schemas.microsoft.com/office/drawing/2010/main" val="0"/>
-                        </a:ext>
-                      </a:extLst>
-                    </a:blip>
-                    <a:srcRect l="6328" t="2974"/>
-                    <a:stretch/>
-                  </pic:blipFill>
-                  <pic:spPr bwMode="auto">
-                    <a:xfrm>
-                      <a:off x="0" y="0"/>
-                      <a:ext cx="3404235" cy="2320290"/>
-                    </a:xfrm>
-                    <a:prstGeom prst="rect">
-                      <a:avLst/>
-                    </a:prstGeom>
-                    <a:ln>
-                      <a:noFill/>
-                    </a:ln>
-                    <a:extLst>
-                      <a:ext uri="{53640926-AAD7-44D8-BBD7-CCE9431645EC}">
-                        <a14:shadowObscured xmlns:a14="http://schemas.microsoft.com/office/drawing/2010/main"/>
-                      </a:ext>
-                    </a:extLst>
-                  </pic:spPr>
-                </pic:pic>
-              </a:graphicData>
-            </a:graphic>
-            <wp14:sizeRelH relativeFrom="margin">
-              <wp14:pctWidth>0</wp14:pctWidth>
-            </wp14:sizeRelH>
-            <wp14:sizeRelV relativeFrom="margin">
-              <wp14:pctHeight>0</wp14:pctHeight>
-            </wp14:sizeRelV>
-          </wp:anchor>
-        </w:drawing>
-      </w:r>
-      <w:r>
-        <w:rPr>
-          <w:noProof/>
-        </w:rPr>
-        <w:drawing>
-          <wp:anchor distT="0" distB="0" distL="114300" distR="114300" simplePos="0" relativeHeight="487557632" behindDoc="0" locked="0" layoutInCell="1" allowOverlap="1" wp14:anchorId="1533183D" wp14:editId="4F31DF3A">
-            <wp:simplePos x="0" y="0"/>
-            <wp:positionH relativeFrom="column">
-              <wp:posOffset>2116455</wp:posOffset>
-            </wp:positionH>
-            <wp:positionV relativeFrom="paragraph">
-              <wp:posOffset>3477260</wp:posOffset>
-            </wp:positionV>
-            <wp:extent cx="3404235" cy="2320290"/>
-            <wp:effectExtent l="0" t="0" r="0" b="3810"/>
-            <wp:wrapNone/>
-            <wp:docPr id="1645845961" name="Image 6"/>
-            <wp:cNvGraphicFramePr/>
-            <a:graphic xmlns:a="http://schemas.openxmlformats.org/drawingml/2006/main">
-              <a:graphicData uri="http://schemas.openxmlformats.org/drawingml/2006/picture">
-                <pic:pic xmlns:pic="http://schemas.openxmlformats.org/drawingml/2006/picture">
-                  <pic:nvPicPr>
-                    <pic:cNvPr id="6" name="Image 6"/>
-                    <pic:cNvPicPr/>
-                  </pic:nvPicPr>
-                  <pic:blipFill rotWithShape="1">
-                    <a:blip r:embed="rId4" cstate="print">
-                      <a:alphaModFix amt="20000"/>
-                      <a:extLst>
-                        <a:ext uri="{28A0092B-C50C-407E-A947-70E740481C1C}">
-                          <a14:useLocalDpi xmlns:a14="http://schemas.microsoft.com/office/drawing/2010/main" val="0"/>
-                        </a:ext>
-                      </a:extLst>
-                    </a:blip>
-                    <a:srcRect l="6328" t="2974"/>
-                    <a:stretch/>
-                  </pic:blipFill>
-                  <pic:spPr bwMode="auto">
-                    <a:xfrm>
-                      <a:off x="0" y="0"/>
-                      <a:ext cx="3404235" cy="2320290"/>
-                    </a:xfrm>
-                    <a:prstGeom prst="rect">
-                      <a:avLst/>
-                    </a:prstGeom>
-                    <a:ln>
-                      <a:noFill/>
-                    </a:ln>
-                    <a:extLst>
-                      <a:ext uri="{53640926-AAD7-44D8-BBD7-CCE9431645EC}">
-                        <a14:shadowObscured xmlns:a14="http://schemas.microsoft.com/office/drawing/2010/main"/>
-                      </a:ext>
-                    </a:extLst>
-                  </pic:spPr>
-                </pic:pic>
-              </a:graphicData>
-            </a:graphic>
-            <wp14:sizeRelH relativeFrom="margin">
-              <wp14:pctWidth>0</wp14:pctWidth>
-            </wp14:sizeRelH>
-            <wp14:sizeRelV relativeFrom="margin">
-              <wp14:pctHeight>0</wp14:pctHeight>
-            </wp14:sizeRelV>
-          </wp:anchor>
-        </w:drawing>
-      </w:r>
-      <w:r>
-        <w:rPr>
-          <w:noProof/>
-        </w:rPr>
-        <w:drawing>
-          <wp:anchor distT="0" distB="0" distL="114300" distR="114300" simplePos="0" relativeHeight="487556608" behindDoc="0" locked="0" layoutInCell="1" allowOverlap="1" wp14:anchorId="510D9BDB" wp14:editId="474D8465">
-            <wp:simplePos x="0" y="0"/>
-            <wp:positionH relativeFrom="column">
-              <wp:posOffset>-1505585</wp:posOffset>
-            </wp:positionH>
-            <wp:positionV relativeFrom="paragraph">
-              <wp:posOffset>3478847</wp:posOffset>
-            </wp:positionV>
-            <wp:extent cx="3634740" cy="2320290"/>
-            <wp:effectExtent l="0" t="0" r="0" b="3810"/>
-            <wp:wrapNone/>
-            <wp:docPr id="1984000727" name="Image 6"/>
-            <wp:cNvGraphicFramePr/>
-            <a:graphic xmlns:a="http://schemas.openxmlformats.org/drawingml/2006/main">
-              <a:graphicData uri="http://schemas.openxmlformats.org/drawingml/2006/picture">
-                <pic:pic xmlns:pic="http://schemas.openxmlformats.org/drawingml/2006/picture">
-                  <pic:nvPicPr>
-                    <pic:cNvPr id="6" name="Image 6"/>
-                    <pic:cNvPicPr/>
-                  </pic:nvPicPr>
-                  <pic:blipFill rotWithShape="1">
-                    <a:blip r:embed="rId4" cstate="print">
-                      <a:alphaModFix amt="20000"/>
-                      <a:extLst>
-                        <a:ext uri="{28A0092B-C50C-407E-A947-70E740481C1C}">
-                          <a14:useLocalDpi xmlns:a14="http://schemas.microsoft.com/office/drawing/2010/main" val="0"/>
-                        </a:ext>
-                      </a:extLst>
-                    </a:blip>
-                    <a:srcRect t="2974"/>
-                    <a:stretch/>
-                  </pic:blipFill>
-                  <pic:spPr bwMode="auto">
-                    <a:xfrm>
-                      <a:off x="0" y="0"/>
-                      <a:ext cx="3634740" cy="2320290"/>
-                    </a:xfrm>
-                    <a:prstGeom prst="rect">
-                      <a:avLst/>
-                    </a:prstGeom>
-                    <a:ln>
-                      <a:noFill/>
-                    </a:ln>
-                    <a:extLst>
-                      <a:ext uri="{53640926-AAD7-44D8-BBD7-CCE9431645EC}">
-                        <a14:shadowObscured xmlns:a14="http://schemas.microsoft.com/office/drawing/2010/main"/>
-                      </a:ext>
-                    </a:extLst>
-                  </pic:spPr>
-                </pic:pic>
-              </a:graphicData>
-            </a:graphic>
-            <wp14:sizeRelV relativeFrom="margin">
-              <wp14:pctHeight>0</wp14:pctHeight>
-            </wp14:sizeRelV>
-          </wp:anchor>
-        </w:drawing>
-      </w:r>
-      <w:r>
-        <w:rPr>
-          <w:noProof/>
-        </w:rPr>
-        <w:drawing>
-          <wp:anchor distT="0" distB="0" distL="114300" distR="114300" simplePos="0" relativeHeight="487554560" behindDoc="0" locked="0" layoutInCell="1" allowOverlap="1" wp14:anchorId="15146567" wp14:editId="035B5D13">
-            <wp:simplePos x="0" y="0"/>
-            <wp:positionH relativeFrom="column">
-              <wp:posOffset>8892375</wp:posOffset>
-            </wp:positionH>
-            <wp:positionV relativeFrom="paragraph">
-              <wp:posOffset>1165981</wp:posOffset>
-            </wp:positionV>
-            <wp:extent cx="3404737" cy="2320290"/>
-            <wp:effectExtent l="0" t="0" r="0" b="3810"/>
-            <wp:wrapNone/>
-            <wp:docPr id="327312227" name="Image 6"/>
-            <wp:cNvGraphicFramePr/>
-            <a:graphic xmlns:a="http://schemas.openxmlformats.org/drawingml/2006/main">
-              <a:graphicData uri="http://schemas.openxmlformats.org/drawingml/2006/picture">
-                <pic:pic xmlns:pic="http://schemas.openxmlformats.org/drawingml/2006/picture">
-                  <pic:nvPicPr>
-                    <pic:cNvPr id="6" name="Image 6"/>
-                    <pic:cNvPicPr/>
-                  </pic:nvPicPr>
-                  <pic:blipFill rotWithShape="1">
-                    <a:blip r:embed="rId4" cstate="print">
-                      <a:alphaModFix amt="20000"/>
-                      <a:extLst>
-                        <a:ext uri="{28A0092B-C50C-407E-A947-70E740481C1C}">
-                          <a14:useLocalDpi xmlns:a14="http://schemas.microsoft.com/office/drawing/2010/main" val="0"/>
-                        </a:ext>
-                      </a:extLst>
-                    </a:blip>
-                    <a:srcRect l="6328" t="2974"/>
-                    <a:stretch/>
-                  </pic:blipFill>
-                  <pic:spPr bwMode="auto">
-                    <a:xfrm>
-                      <a:off x="0" y="0"/>
-                      <a:ext cx="3404737" cy="2320290"/>
-                    </a:xfrm>
-                    <a:prstGeom prst="rect">
-                      <a:avLst/>
-                    </a:prstGeom>
-                    <a:ln>
-                      <a:noFill/>
-                    </a:ln>
-                    <a:extLst>
-                      <a:ext uri="{53640926-AAD7-44D8-BBD7-CCE9431645EC}">
-                        <a14:shadowObscured xmlns:a14="http://schemas.microsoft.com/office/drawing/2010/main"/>
-                      </a:ext>
-                    </a:extLst>
-                  </pic:spPr>
-                </pic:pic>
-              </a:graphicData>
-            </a:graphic>
-            <wp14:sizeRelH relativeFrom="margin">
-              <wp14:pctWidth>0</wp14:pctWidth>
-            </wp14:sizeRelH>
-            <wp14:sizeRelV relativeFrom="margin">
-              <wp14:pctHeight>0</wp14:pctHeight>
-            </wp14:sizeRelV>
-          </wp:anchor>
-        </w:drawing>
-      </w:r>
-      <w:r>
-        <w:rPr>
-          <w:noProof/>
-        </w:rPr>
-        <w:drawing>
-          <wp:anchor distT="0" distB="0" distL="114300" distR="114300" simplePos="0" relativeHeight="487552512" behindDoc="0" locked="0" layoutInCell="1" allowOverlap="1" wp14:anchorId="043B6E33" wp14:editId="60D5C109">
-            <wp:simplePos x="0" y="0"/>
-            <wp:positionH relativeFrom="column">
-              <wp:posOffset>5507355</wp:posOffset>
-            </wp:positionH>
-            <wp:positionV relativeFrom="paragraph">
-              <wp:posOffset>1158847</wp:posOffset>
-            </wp:positionV>
-            <wp:extent cx="3404737" cy="2320290"/>
-            <wp:effectExtent l="0" t="0" r="0" b="3810"/>
-            <wp:wrapNone/>
-            <wp:docPr id="949770207" name="Image 6"/>
-            <wp:cNvGraphicFramePr/>
-            <a:graphic xmlns:a="http://schemas.openxmlformats.org/drawingml/2006/main">
-              <a:graphicData uri="http://schemas.openxmlformats.org/drawingml/2006/picture">
-                <pic:pic xmlns:pic="http://schemas.openxmlformats.org/drawingml/2006/picture">
-                  <pic:nvPicPr>
-                    <pic:cNvPr id="6" name="Image 6"/>
-                    <pic:cNvPicPr/>
-                  </pic:nvPicPr>
-                  <pic:blipFill rotWithShape="1">
-                    <a:blip r:embed="rId4" cstate="print">
-                      <a:alphaModFix amt="20000"/>
-                      <a:extLst>
-                        <a:ext uri="{28A0092B-C50C-407E-A947-70E740481C1C}">
-                          <a14:useLocalDpi xmlns:a14="http://schemas.microsoft.com/office/drawing/2010/main" val="0"/>
-                        </a:ext>
-                      </a:extLst>
-                    </a:blip>
-                    <a:srcRect l="6328" t="2974"/>
-                    <a:stretch/>
-                  </pic:blipFill>
-                  <pic:spPr bwMode="auto">
-                    <a:xfrm>
-                      <a:off x="0" y="0"/>
-                      <a:ext cx="3404737" cy="2320290"/>
-                    </a:xfrm>
-                    <a:prstGeom prst="rect">
-                      <a:avLst/>
-                    </a:prstGeom>
-                    <a:ln>
-                      <a:noFill/>
-                    </a:ln>
-                    <a:extLst>
-                      <a:ext uri="{53640926-AAD7-44D8-BBD7-CCE9431645EC}">
-                        <a14:shadowObscured xmlns:a14="http://schemas.microsoft.com/office/drawing/2010/main"/>
-                      </a:ext>
-                    </a:extLst>
-                  </pic:spPr>
-                </pic:pic>
-              </a:graphicData>
-            </a:graphic>
-            <wp14:sizeRelH relativeFrom="margin">
-              <wp14:pctWidth>0</wp14:pctWidth>
-            </wp14:sizeRelH>
-            <wp14:sizeRelV relativeFrom="margin">
-              <wp14:pctHeight>0</wp14:pctHeight>
-            </wp14:sizeRelV>
-          </wp:anchor>
-        </w:drawing>
-      </w:r>
-      <w:r>
-        <w:rPr>
-          <w:noProof/>
-        </w:rPr>
-        <w:drawing>
-          <wp:anchor distT="0" distB="0" distL="114300" distR="114300" simplePos="0" relativeHeight="487548416" behindDoc="0" locked="0" layoutInCell="1" allowOverlap="1" wp14:anchorId="1F13CB3B" wp14:editId="3A5EB2DE">
-            <wp:simplePos x="0" y="0"/>
-            <wp:positionH relativeFrom="column">
-              <wp:posOffset>-1503209</wp:posOffset>
-            </wp:positionH>
-            <wp:positionV relativeFrom="paragraph">
-              <wp:posOffset>1159510</wp:posOffset>
-            </wp:positionV>
-            <wp:extent cx="3634740" cy="2320290"/>
-            <wp:effectExtent l="0" t="0" r="0" b="3810"/>
-            <wp:wrapNone/>
-            <wp:docPr id="1135534542" name="Image 6"/>
-            <wp:cNvGraphicFramePr/>
-            <a:graphic xmlns:a="http://schemas.openxmlformats.org/drawingml/2006/main">
-              <a:graphicData uri="http://schemas.openxmlformats.org/drawingml/2006/picture">
-                <pic:pic xmlns:pic="http://schemas.openxmlformats.org/drawingml/2006/picture">
-                  <pic:nvPicPr>
-                    <pic:cNvPr id="6" name="Image 6"/>
-                    <pic:cNvPicPr/>
-                  </pic:nvPicPr>
-                  <pic:blipFill rotWithShape="1">
-                    <a:blip r:embed="rId4" cstate="print">
-                      <a:alphaModFix amt="20000"/>
-                      <a:extLst>
-                        <a:ext uri="{28A0092B-C50C-407E-A947-70E740481C1C}">
-                          <a14:useLocalDpi xmlns:a14="http://schemas.microsoft.com/office/drawing/2010/main" val="0"/>
-                        </a:ext>
-                      </a:extLst>
-                    </a:blip>
-                    <a:srcRect t="2974"/>
-                    <a:stretch/>
-                  </pic:blipFill>
-                  <pic:spPr bwMode="auto">
-                    <a:xfrm>
-                      <a:off x="0" y="0"/>
-                      <a:ext cx="3634740" cy="2320290"/>
-                    </a:xfrm>
-                    <a:prstGeom prst="rect">
-                      <a:avLst/>
-                    </a:prstGeom>
-                    <a:ln>
-                      <a:noFill/>
-                    </a:ln>
-                    <a:extLst>
-                      <a:ext uri="{53640926-AAD7-44D8-BBD7-CCE9431645EC}">
-                        <a14:shadowObscured xmlns:a14="http://schemas.microsoft.com/office/drawing/2010/main"/>
-                      </a:ext>
-                    </a:extLst>
-                  </pic:spPr>
-                </pic:pic>
-              </a:graphicData>
-            </a:graphic>
-            <wp14:sizeRelV relativeFrom="margin">
-              <wp14:pctHeight>0</wp14:pctHeight>
-            </wp14:sizeRelV>
-          </wp:anchor>
-        </w:drawing>
-      </w:r>
-      <w:r>
-        <w:rPr>
-          <w:noProof/>
-        </w:rPr>
-        <w:drawing>
-          <wp:anchor distT="0" distB="0" distL="114300" distR="114300" simplePos="0" relativeHeight="487550464" behindDoc="0" locked="0" layoutInCell="1" allowOverlap="1" wp14:anchorId="6AC11961" wp14:editId="5E00D41A">
-            <wp:simplePos x="0" y="0"/>
-            <wp:positionH relativeFrom="column">
-              <wp:posOffset>2120265</wp:posOffset>
-            </wp:positionH>
-            <wp:positionV relativeFrom="paragraph">
-              <wp:posOffset>1158404</wp:posOffset>
-            </wp:positionV>
-            <wp:extent cx="3404737" cy="2320290"/>
-            <wp:effectExtent l="0" t="0" r="0" b="3810"/>
-            <wp:wrapNone/>
-            <wp:docPr id="52254663" name="Image 6"/>
-            <wp:cNvGraphicFramePr/>
-            <a:graphic xmlns:a="http://schemas.openxmlformats.org/drawingml/2006/main">
-              <a:graphicData uri="http://schemas.openxmlformats.org/drawingml/2006/picture">
-                <pic:pic xmlns:pic="http://schemas.openxmlformats.org/drawingml/2006/picture">
-                  <pic:nvPicPr>
-                    <pic:cNvPr id="6" name="Image 6"/>
-                    <pic:cNvPicPr/>
-                  </pic:nvPicPr>
-                  <pic:blipFill rotWithShape="1">
-                    <a:blip r:embed="rId4" cstate="print">
-                      <a:alphaModFix amt="20000"/>
-                      <a:extLst>
-                        <a:ext uri="{28A0092B-C50C-407E-A947-70E740481C1C}">
-                          <a14:useLocalDpi xmlns:a14="http://schemas.microsoft.com/office/drawing/2010/main" val="0"/>
-                        </a:ext>
-                      </a:extLst>
-                    </a:blip>
-                    <a:srcRect l="6328" t="2974"/>
-                    <a:stretch/>
-                  </pic:blipFill>
-                  <pic:spPr bwMode="auto">
-                    <a:xfrm>
-                      <a:off x="0" y="0"/>
-                      <a:ext cx="3404737" cy="2320290"/>
                     </a:xfrm>
                     <a:prstGeom prst="rect">
                       <a:avLst/>

</xml_diff>